<commit_message>
Corrected tabs for Forget You, Happy, and Hey Ya
</commit_message>
<xml_diff>
--- a/files/Forget_You__Cee_Lo_Green.docx
+++ b/files/Forget_You__Cee_Lo_Green.docx
@@ -237,23 +237,13 @@
         </w:rPr>
         <w:t xml:space="preserve">           </w:t>
       </w:r>
-      <w:proofErr w:type="spellStart"/>
-      <w:r>
-        <w:rPr>
-          <w:rFonts w:ascii="Courier" w:hAnsi="Courier" w:cs="Menlo Regular"/>
-          <w:sz w:val="24"/>
-          <w:szCs w:val="24"/>
-        </w:rPr>
-        <w:t>C</w:t>
-      </w:r>
-      <w:proofErr w:type="spellEnd"/>
-      <w:r>
-        <w:rPr>
-          <w:rFonts w:ascii="Courier" w:hAnsi="Courier" w:cs="Menlo Regular"/>
-          <w:sz w:val="24"/>
-          <w:szCs w:val="24"/>
-        </w:rPr>
-        <w:t xml:space="preserve">                   </w:t>
+      <w:r>
+        <w:rPr>
+          <w:rFonts w:ascii="Courier" w:hAnsi="Courier" w:cs="Menlo Regular"/>
+          <w:sz w:val="24"/>
+          <w:szCs w:val="24"/>
+        </w:rPr>
+        <w:t xml:space="preserve">C                   </w:t>
       </w:r>
       <w:r>
         <w:rPr>
@@ -1548,15 +1538,15 @@
         <mc:AlternateContent>
           <mc:Choice Requires="wps">
             <w:drawing>
-              <wp:anchor distT="0" distB="0" distL="114300" distR="114300" simplePos="0" relativeHeight="251661312" behindDoc="0" locked="0" layoutInCell="1" allowOverlap="1" wp14:anchorId="59D3CF9E" wp14:editId="405AF40B">
+              <wp:anchor distT="0" distB="0" distL="114300" distR="114300" simplePos="0" relativeHeight="251661312" behindDoc="0" locked="0" layoutInCell="1" allowOverlap="1" wp14:anchorId="59D3CF9E" wp14:editId="009E1E79">
                 <wp:simplePos x="0" y="0"/>
                 <wp:positionH relativeFrom="column">
-                  <wp:posOffset>2286000</wp:posOffset>
+                  <wp:posOffset>1714500</wp:posOffset>
                 </wp:positionH>
                 <wp:positionV relativeFrom="paragraph">
                   <wp:posOffset>107315</wp:posOffset>
                 </wp:positionV>
-                <wp:extent cx="4572000" cy="1028700"/>
+                <wp:extent cx="5143500" cy="1028700"/>
                 <wp:effectExtent l="0" t="0" r="0" b="12700"/>
                 <wp:wrapNone/>
                 <wp:docPr id="8" name="Text Box 8"/>
@@ -1568,7 +1558,7 @@
                       <wps:spPr>
                         <a:xfrm>
                           <a:off x="0" y="0"/>
-                          <a:ext cx="4572000" cy="1028700"/>
+                          <a:ext cx="5143500" cy="1028700"/>
                         </a:xfrm>
                         <a:prstGeom prst="rect">
                           <a:avLst/>
@@ -1972,6 +1962,59 @@
                                 </wp:inline>
                               </w:drawing>
                             </w:r>
+                            <w:r>
+                              <w:rPr>
+                                <w:noProof/>
+                              </w:rPr>
+                              <w:drawing>
+                                <wp:inline distT="0" distB="0" distL="0" distR="0" wp14:anchorId="32056D76" wp14:editId="22197E17">
+                                  <wp:extent cx="609600" cy="777766"/>
+                                  <wp:effectExtent l="0" t="0" r="0" b="10160"/>
+                                  <wp:docPr id="10" name="Picture 10" descr="Macintosh HD:Users:amelialin:Dropbox:Screenshots:Screenshot 2018-01-16 21.05.30.png"/>
+                                  <wp:cNvGraphicFramePr>
+                                    <a:graphicFrameLocks xmlns:a="http://schemas.openxmlformats.org/drawingml/2006/main" noChangeAspect="1"/>
+                                  </wp:cNvGraphicFramePr>
+                                  <a:graphic xmlns:a="http://schemas.openxmlformats.org/drawingml/2006/main">
+                                    <a:graphicData uri="http://schemas.openxmlformats.org/drawingml/2006/picture">
+                                      <pic:pic xmlns:pic="http://schemas.openxmlformats.org/drawingml/2006/picture">
+                                        <pic:nvPicPr>
+                                          <pic:cNvPr id="0" name="Picture 2" descr="Macintosh HD:Users:amelialin:Dropbox:Screenshots:Screenshot 2018-01-16 21.05.30.png"/>
+                                          <pic:cNvPicPr>
+                                            <a:picLocks noChangeAspect="1" noChangeArrowheads="1"/>
+                                          </pic:cNvPicPr>
+                                        </pic:nvPicPr>
+                                        <pic:blipFill>
+                                          <a:blip r:embed="rId14">
+                                            <a:extLst>
+                                              <a:ext uri="{28A0092B-C50C-407E-A947-70E740481C1C}">
+                                                <a14:useLocalDpi xmlns:a14="http://schemas.microsoft.com/office/drawing/2010/main" val="0"/>
+                                              </a:ext>
+                                            </a:extLst>
+                                          </a:blip>
+                                          <a:srcRect/>
+                                          <a:stretch>
+                                            <a:fillRect/>
+                                          </a:stretch>
+                                        </pic:blipFill>
+                                        <pic:spPr bwMode="auto">
+                                          <a:xfrm>
+                                            <a:off x="0" y="0"/>
+                                            <a:ext cx="609600" cy="777766"/>
+                                          </a:xfrm>
+                                          <a:prstGeom prst="rect">
+                                            <a:avLst/>
+                                          </a:prstGeom>
+                                          <a:noFill/>
+                                          <a:ln>
+                                            <a:noFill/>
+                                          </a:ln>
+                                        </pic:spPr>
+                                      </pic:pic>
+                                    </a:graphicData>
+                                  </a:graphic>
+                                </wp:inline>
+                              </w:drawing>
+                            </w:r>
                           </w:p>
                           <w:p/>
                         </w:txbxContent>
@@ -2000,7 +2043,7 @@
                 <v:stroke joinstyle="miter"/>
                 <v:path gradientshapeok="t" o:connecttype="rect"/>
               </v:shapetype>
-              <v:shape id="Text Box 8" o:spid="_x0000_s1026" type="#_x0000_t202" style="position:absolute;margin-left:180pt;margin-top:8.45pt;width:5in;height:81pt;z-index:251661312;visibility:visible;mso-wrap-style:square;mso-width-percent:0;mso-height-percent:0;mso-wrap-distance-left:9pt;mso-wrap-distance-top:0;mso-wrap-distance-right:9pt;mso-wrap-distance-bottom:0;mso-position-horizontal:absolute;mso-position-horizontal-relative:text;mso-position-vertical:absolute;mso-position-vertical-relative:text;mso-width-percent:0;mso-height-percent:0;mso-width-relative:margin;mso-height-relative:margin;v-text-anchor:top" o:gfxdata="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" filled="f" stroked="f">
+              <v:shape id="Text Box 8" o:spid="_x0000_s1026" type="#_x0000_t202" style="position:absolute;margin-left:135pt;margin-top:8.45pt;width:405pt;height:81pt;z-index:251661312;visibility:visible;mso-wrap-style:square;mso-width-percent:0;mso-height-percent:0;mso-wrap-distance-left:9pt;mso-wrap-distance-top:0;mso-wrap-distance-right:9pt;mso-wrap-distance-bottom:0;mso-position-horizontal:absolute;mso-position-horizontal-relative:text;mso-position-vertical:absolute;mso-position-vertical-relative:text;mso-width-percent:0;mso-height-percent:0;mso-width-relative:margin;mso-height-relative:margin;v-text-anchor:top" o:gfxdata="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" filled="f" stroked="f">
                 <v:textbox>
                   <w:txbxContent>
                     <w:p>
@@ -2375,6 +2418,59 @@
                           </wp:inline>
                         </w:drawing>
                       </w:r>
+                      <w:r>
+                        <w:rPr>
+                          <w:noProof/>
+                        </w:rPr>
+                        <w:drawing>
+                          <wp:inline distT="0" distB="0" distL="0" distR="0" wp14:anchorId="32056D76" wp14:editId="22197E17">
+                            <wp:extent cx="609600" cy="777766"/>
+                            <wp:effectExtent l="0" t="0" r="0" b="10160"/>
+                            <wp:docPr id="10" name="Picture 10" descr="Macintosh HD:Users:amelialin:Dropbox:Screenshots:Screenshot 2018-01-16 21.05.30.png"/>
+                            <wp:cNvGraphicFramePr>
+                              <a:graphicFrameLocks xmlns:a="http://schemas.openxmlformats.org/drawingml/2006/main" noChangeAspect="1"/>
+                            </wp:cNvGraphicFramePr>
+                            <a:graphic xmlns:a="http://schemas.openxmlformats.org/drawingml/2006/main">
+                              <a:graphicData uri="http://schemas.openxmlformats.org/drawingml/2006/picture">
+                                <pic:pic xmlns:pic="http://schemas.openxmlformats.org/drawingml/2006/picture">
+                                  <pic:nvPicPr>
+                                    <pic:cNvPr id="0" name="Picture 2" descr="Macintosh HD:Users:amelialin:Dropbox:Screenshots:Screenshot 2018-01-16 21.05.30.png"/>
+                                    <pic:cNvPicPr>
+                                      <a:picLocks noChangeAspect="1" noChangeArrowheads="1"/>
+                                    </pic:cNvPicPr>
+                                  </pic:nvPicPr>
+                                  <pic:blipFill>
+                                    <a:blip r:embed="rId14">
+                                      <a:extLst>
+                                        <a:ext uri="{28A0092B-C50C-407E-A947-70E740481C1C}">
+                                          <a14:useLocalDpi xmlns:a14="http://schemas.microsoft.com/office/drawing/2010/main" val="0"/>
+                                        </a:ext>
+                                      </a:extLst>
+                                    </a:blip>
+                                    <a:srcRect/>
+                                    <a:stretch>
+                                      <a:fillRect/>
+                                    </a:stretch>
+                                  </pic:blipFill>
+                                  <pic:spPr bwMode="auto">
+                                    <a:xfrm>
+                                      <a:off x="0" y="0"/>
+                                      <a:ext cx="609600" cy="777766"/>
+                                    </a:xfrm>
+                                    <a:prstGeom prst="rect">
+                                      <a:avLst/>
+                                    </a:prstGeom>
+                                    <a:noFill/>
+                                    <a:ln>
+                                      <a:noFill/>
+                                    </a:ln>
+                                  </pic:spPr>
+                                </pic:pic>
+                              </a:graphicData>
+                            </a:graphic>
+                          </wp:inline>
+                        </w:drawing>
+                      </w:r>
                     </w:p>
                     <w:p/>
                   </w:txbxContent>
@@ -2432,616 +2528,1229 @@
           <w:szCs w:val="24"/>
         </w:rPr>
       </w:pPr>
+    </w:p>
+    <w:p>
+      <w:pPr>
+        <w:pStyle w:val="NoSpacing"/>
+        <w:rPr>
+          <w:rFonts w:ascii="Courier" w:hAnsi="Courier" w:cs="Menlo Regular"/>
+          <w:sz w:val="24"/>
+          <w:szCs w:val="24"/>
+        </w:rPr>
+      </w:pPr>
+    </w:p>
+    <w:p>
+      <w:pPr>
+        <w:pStyle w:val="NoSpacing"/>
+        <w:rPr>
+          <w:rFonts w:ascii="Courier" w:hAnsi="Courier" w:cs="Menlo Regular"/>
+          <w:sz w:val="24"/>
+          <w:szCs w:val="24"/>
+        </w:rPr>
+      </w:pPr>
+      <w:r>
+        <w:rPr>
+          <w:rFonts w:ascii="Courier" w:hAnsi="Courier" w:cs="Menlo Regular"/>
+          <w:sz w:val="24"/>
+          <w:szCs w:val="24"/>
+        </w:rPr>
+        <w:lastRenderedPageBreak/>
+        <w:t xml:space="preserve">           C             </w:t>
+      </w:r>
+      <w:r>
+        <w:rPr>
+          <w:rFonts w:ascii="Courier" w:hAnsi="Courier" w:cs="Menlo Regular"/>
+          <w:sz w:val="24"/>
+          <w:szCs w:val="24"/>
+        </w:rPr>
+        <w:t>D7</w:t>
+      </w:r>
+    </w:p>
+    <w:p>
+      <w:pPr>
+        <w:pStyle w:val="NoSpacing"/>
+        <w:rPr>
+          <w:rFonts w:ascii="Courier" w:hAnsi="Courier" w:cs="Menlo Regular"/>
+          <w:sz w:val="24"/>
+          <w:szCs w:val="24"/>
+        </w:rPr>
+      </w:pPr>
+      <w:r>
+        <w:rPr>
+          <w:rFonts w:ascii="Courier" w:hAnsi="Courier" w:cs="Menlo Regular"/>
+          <w:sz w:val="24"/>
+          <w:szCs w:val="24"/>
+        </w:rPr>
+        <w:t>I pity the foo-</w:t>
+      </w:r>
+      <w:proofErr w:type="spellStart"/>
+      <w:r>
+        <w:rPr>
+          <w:rFonts w:ascii="Courier" w:hAnsi="Courier" w:cs="Menlo Regular"/>
+          <w:sz w:val="24"/>
+          <w:szCs w:val="24"/>
+        </w:rPr>
+        <w:t>oo</w:t>
+      </w:r>
+      <w:proofErr w:type="spellEnd"/>
+      <w:r>
+        <w:rPr>
+          <w:rFonts w:ascii="Courier" w:hAnsi="Courier" w:cs="Menlo Regular"/>
+          <w:sz w:val="24"/>
+          <w:szCs w:val="24"/>
+        </w:rPr>
+        <w:t>-</w:t>
+      </w:r>
+      <w:proofErr w:type="spellStart"/>
+      <w:r>
+        <w:rPr>
+          <w:rFonts w:ascii="Courier" w:hAnsi="Courier" w:cs="Menlo Regular"/>
+          <w:sz w:val="24"/>
+          <w:szCs w:val="24"/>
+        </w:rPr>
+        <w:t>ol</w:t>
+      </w:r>
+      <w:proofErr w:type="spellEnd"/>
+      <w:r>
+        <w:rPr>
+          <w:rFonts w:ascii="Courier" w:hAnsi="Courier" w:cs="Menlo Regular"/>
+          <w:sz w:val="24"/>
+          <w:szCs w:val="24"/>
+        </w:rPr>
+        <w:t xml:space="preserve"> who falls in love with you</w:t>
+      </w:r>
+    </w:p>
+    <w:p>
+      <w:pPr>
+        <w:pStyle w:val="NoSpacing"/>
+        <w:rPr>
+          <w:rFonts w:ascii="Courier" w:hAnsi="Courier" w:cs="Menlo Regular"/>
+          <w:sz w:val="24"/>
+          <w:szCs w:val="24"/>
+        </w:rPr>
+      </w:pPr>
+      <w:r>
+        <w:rPr>
+          <w:rFonts w:ascii="Courier" w:hAnsi="Courier" w:cs="Menlo Regular"/>
+          <w:sz w:val="24"/>
+          <w:szCs w:val="24"/>
+        </w:rPr>
+        <w:t xml:space="preserve">F                       </w:t>
+      </w:r>
+      <w:r>
+        <w:rPr>
+          <w:rFonts w:ascii="Courier" w:hAnsi="Courier" w:cs="Menlo Regular"/>
+          <w:sz w:val="24"/>
+          <w:szCs w:val="24"/>
+        </w:rPr>
+        <w:t>C</w:t>
+      </w:r>
+    </w:p>
+    <w:p>
+      <w:pPr>
+        <w:pStyle w:val="NoSpacing"/>
+        <w:rPr>
+          <w:rFonts w:ascii="Courier" w:hAnsi="Courier" w:cs="Menlo Regular"/>
+          <w:sz w:val="24"/>
+          <w:szCs w:val="24"/>
+        </w:rPr>
+      </w:pPr>
+      <w:r>
+        <w:rPr>
+          <w:rFonts w:ascii="Courier" w:hAnsi="Courier" w:cs="Menlo Regular"/>
+          <w:sz w:val="24"/>
+          <w:szCs w:val="24"/>
+        </w:rPr>
+        <w:t xml:space="preserve">Oh she's a gold digger, just thought you should know </w:t>
+      </w:r>
+      <w:proofErr w:type="spellStart"/>
+      <w:r>
+        <w:rPr>
+          <w:rFonts w:ascii="Courier" w:hAnsi="Courier" w:cs="Menlo Regular"/>
+          <w:sz w:val="24"/>
+          <w:szCs w:val="24"/>
+        </w:rPr>
+        <w:t>xxxx</w:t>
+      </w:r>
+      <w:proofErr w:type="spellEnd"/>
+    </w:p>
+    <w:p>
+      <w:pPr>
+        <w:pStyle w:val="NoSpacing"/>
+        <w:rPr>
+          <w:rFonts w:ascii="Courier" w:hAnsi="Courier" w:cs="Menlo Regular"/>
+          <w:sz w:val="24"/>
+          <w:szCs w:val="24"/>
+        </w:rPr>
+      </w:pPr>
+      <w:r>
+        <w:rPr>
+          <w:rFonts w:ascii="Courier" w:hAnsi="Courier" w:cs="Menlo Regular"/>
+          <w:sz w:val="24"/>
+          <w:szCs w:val="24"/>
+        </w:rPr>
+        <w:t>C            D7</w:t>
+      </w:r>
+    </w:p>
+    <w:p>
+      <w:pPr>
+        <w:pStyle w:val="NoSpacing"/>
+        <w:rPr>
+          <w:rFonts w:ascii="Courier" w:hAnsi="Courier" w:cs="Menlo Regular"/>
+          <w:sz w:val="24"/>
+          <w:szCs w:val="24"/>
+        </w:rPr>
+      </w:pPr>
+      <w:proofErr w:type="spellStart"/>
+      <w:r>
+        <w:rPr>
+          <w:rFonts w:ascii="Courier" w:hAnsi="Courier" w:cs="Menlo Regular"/>
+          <w:sz w:val="24"/>
+          <w:szCs w:val="24"/>
+        </w:rPr>
+        <w:t>Ooo-oo-</w:t>
+      </w:r>
+      <w:r>
+        <w:rPr>
+          <w:rFonts w:ascii="Courier" w:hAnsi="Courier" w:cs="Menlo Regular"/>
+          <w:sz w:val="24"/>
+          <w:szCs w:val="24"/>
+        </w:rPr>
+        <w:t>oo</w:t>
+      </w:r>
+      <w:proofErr w:type="spellEnd"/>
+      <w:r>
+        <w:rPr>
+          <w:rFonts w:ascii="Courier" w:hAnsi="Courier" w:cs="Menlo Regular"/>
+          <w:sz w:val="24"/>
+          <w:szCs w:val="24"/>
+        </w:rPr>
+        <w:t>, I got some news for you</w:t>
+      </w:r>
+    </w:p>
+    <w:p>
+      <w:pPr>
+        <w:pStyle w:val="NoSpacing"/>
+        <w:rPr>
+          <w:rFonts w:ascii="Courier" w:hAnsi="Courier" w:cs="Menlo Regular"/>
+          <w:sz w:val="24"/>
+          <w:szCs w:val="24"/>
+        </w:rPr>
+      </w:pPr>
+      <w:r>
+        <w:rPr>
+          <w:rFonts w:ascii="Courier" w:hAnsi="Courier" w:cs="Menlo Regular"/>
+          <w:sz w:val="24"/>
+          <w:szCs w:val="24"/>
+        </w:rPr>
+        <w:t>F</w:t>
+      </w:r>
+    </w:p>
+    <w:p>
+      <w:pPr>
+        <w:pStyle w:val="NoSpacing"/>
+        <w:rPr>
+          <w:rFonts w:ascii="Courier" w:hAnsi="Courier" w:cs="Menlo Regular"/>
+          <w:sz w:val="24"/>
+          <w:szCs w:val="24"/>
+        </w:rPr>
+      </w:pPr>
+      <w:r>
+        <w:rPr>
+          <w:rFonts w:ascii="Courier" w:hAnsi="Courier" w:cs="Menlo Regular"/>
+          <w:sz w:val="24"/>
+          <w:szCs w:val="24"/>
+        </w:rPr>
+        <w:t xml:space="preserve">Ooh, I really hate your </w:t>
+      </w:r>
+      <w:r>
+        <w:rPr>
+          <w:rFonts w:ascii="Courier" w:hAnsi="Courier" w:cs="Menlo Regular"/>
+          <w:sz w:val="24"/>
+          <w:szCs w:val="24"/>
+        </w:rPr>
+        <w:t>xxx</w:t>
+      </w:r>
+      <w:r>
+        <w:rPr>
+          <w:rFonts w:ascii="Courier" w:hAnsi="Courier" w:cs="Menlo Regular"/>
+          <w:sz w:val="24"/>
+          <w:szCs w:val="24"/>
+        </w:rPr>
+        <w:t xml:space="preserve"> right now</w:t>
+      </w:r>
+    </w:p>
+    <w:p>
+      <w:pPr>
+        <w:pStyle w:val="NoSpacing"/>
+        <w:rPr>
+          <w:rFonts w:ascii="Courier" w:hAnsi="Courier" w:cs="Menlo Regular"/>
+          <w:sz w:val="24"/>
+          <w:szCs w:val="24"/>
+        </w:rPr>
+      </w:pPr>
+      <w:r>
+        <w:rPr>
+          <w:rFonts w:ascii="Courier" w:hAnsi="Courier" w:cs="Menlo Regular"/>
+          <w:sz w:val="24"/>
+          <w:szCs w:val="24"/>
+        </w:rPr>
+        <w:t xml:space="preserve"> </w:t>
+      </w:r>
+    </w:p>
+    <w:p>
+      <w:pPr>
+        <w:pStyle w:val="NoSpacing"/>
+        <w:rPr>
+          <w:rFonts w:ascii="Courier" w:hAnsi="Courier" w:cs="Menlo Regular"/>
+          <w:i/>
+          <w:sz w:val="24"/>
+          <w:szCs w:val="24"/>
+        </w:rPr>
+      </w:pPr>
+      <w:r>
+        <w:rPr>
+          <w:rFonts w:ascii="Courier" w:hAnsi="Courier" w:cs="Menlo Regular"/>
+          <w:i/>
+          <w:sz w:val="24"/>
+          <w:szCs w:val="24"/>
+        </w:rPr>
+        <w:t>[Chorus]</w:t>
+      </w:r>
+    </w:p>
+    <w:p>
+      <w:pPr>
+        <w:pStyle w:val="NoSpacing"/>
+        <w:rPr>
+          <w:rFonts w:ascii="Courier" w:hAnsi="Courier" w:cs="Menlo Regular"/>
+          <w:sz w:val="24"/>
+          <w:szCs w:val="24"/>
+        </w:rPr>
+      </w:pPr>
+      <w:r>
+        <w:rPr>
+          <w:rFonts w:ascii="Courier" w:hAnsi="Courier" w:cs="Menlo Regular"/>
+          <w:sz w:val="24"/>
+          <w:szCs w:val="24"/>
+        </w:rPr>
+        <w:t>C                                     D7</w:t>
+      </w:r>
+    </w:p>
+    <w:p>
+      <w:pPr>
+        <w:pStyle w:val="NoSpacing"/>
+        <w:rPr>
+          <w:rFonts w:ascii="Courier" w:hAnsi="Courier" w:cs="Menlo Regular"/>
+          <w:sz w:val="24"/>
+          <w:szCs w:val="24"/>
+        </w:rPr>
+      </w:pPr>
+      <w:r>
+        <w:rPr>
+          <w:rFonts w:ascii="Courier" w:hAnsi="Courier" w:cs="Menlo Regular"/>
+          <w:sz w:val="24"/>
+          <w:szCs w:val="24"/>
+        </w:rPr>
+        <w:t>I see you driving round town with the girl I love</w:t>
+      </w:r>
+    </w:p>
+    <w:p>
+      <w:pPr>
+        <w:pStyle w:val="NoSpacing"/>
+        <w:rPr>
+          <w:rFonts w:ascii="Courier" w:hAnsi="Courier" w:cs="Menlo Regular"/>
+          <w:sz w:val="24"/>
+          <w:szCs w:val="24"/>
+        </w:rPr>
+      </w:pPr>
+      <w:r>
+        <w:rPr>
+          <w:rFonts w:ascii="Courier" w:hAnsi="Courier" w:cs="Menlo Regular"/>
+          <w:sz w:val="24"/>
+          <w:szCs w:val="24"/>
+        </w:rPr>
+        <w:t xml:space="preserve">             </w:t>
+      </w:r>
+      <w:r>
+        <w:rPr>
+          <w:rFonts w:ascii="Courier" w:hAnsi="Courier" w:cs="Menlo Regular"/>
+          <w:sz w:val="24"/>
+          <w:szCs w:val="24"/>
+        </w:rPr>
+        <w:t xml:space="preserve"> </w:t>
+      </w:r>
+      <w:r>
+        <w:rPr>
+          <w:rFonts w:ascii="Courier" w:hAnsi="Courier" w:cs="Menlo Regular"/>
+          <w:sz w:val="24"/>
+          <w:szCs w:val="24"/>
+        </w:rPr>
+        <w:t xml:space="preserve">F            </w:t>
+      </w:r>
+      <w:r>
+        <w:rPr>
+          <w:rFonts w:ascii="Courier" w:hAnsi="Courier" w:cs="Menlo Regular"/>
+          <w:sz w:val="24"/>
+          <w:szCs w:val="24"/>
+        </w:rPr>
+        <w:t xml:space="preserve"> </w:t>
+      </w:r>
+      <w:r>
+        <w:rPr>
+          <w:rFonts w:ascii="Courier" w:hAnsi="Courier" w:cs="Menlo Regular"/>
+          <w:sz w:val="24"/>
+          <w:szCs w:val="24"/>
+        </w:rPr>
+        <w:t>C</w:t>
+      </w:r>
+    </w:p>
+    <w:p>
+      <w:pPr>
+        <w:pStyle w:val="NoSpacing"/>
+        <w:rPr>
+          <w:rFonts w:ascii="Courier" w:hAnsi="Courier" w:cs="Menlo Regular"/>
+          <w:sz w:val="24"/>
+          <w:szCs w:val="24"/>
+        </w:rPr>
+      </w:pPr>
+      <w:r>
+        <w:rPr>
+          <w:rFonts w:ascii="Courier" w:hAnsi="Courier" w:cs="Menlo Regular"/>
+          <w:sz w:val="24"/>
+          <w:szCs w:val="24"/>
+        </w:rPr>
+        <w:t>And I'm like "</w:t>
+      </w:r>
+      <w:r>
+        <w:rPr>
+          <w:rFonts w:ascii="Courier" w:hAnsi="Courier" w:cs="Menlo Regular"/>
+          <w:sz w:val="24"/>
+          <w:szCs w:val="24"/>
+        </w:rPr>
+        <w:t xml:space="preserve">Forget you!"  Ooh </w:t>
+      </w:r>
+      <w:proofErr w:type="spellStart"/>
+      <w:r>
+        <w:rPr>
+          <w:rFonts w:ascii="Courier" w:hAnsi="Courier" w:cs="Menlo Regular"/>
+          <w:sz w:val="24"/>
+          <w:szCs w:val="24"/>
+        </w:rPr>
+        <w:t>ooh</w:t>
+      </w:r>
+      <w:proofErr w:type="spellEnd"/>
+      <w:r>
+        <w:rPr>
+          <w:rFonts w:ascii="Courier" w:hAnsi="Courier" w:cs="Menlo Regular"/>
+          <w:sz w:val="24"/>
+          <w:szCs w:val="24"/>
+        </w:rPr>
+        <w:t xml:space="preserve"> </w:t>
+      </w:r>
+      <w:proofErr w:type="spellStart"/>
+      <w:r>
+        <w:rPr>
+          <w:rFonts w:ascii="Courier" w:hAnsi="Courier" w:cs="Menlo Regular"/>
+          <w:sz w:val="24"/>
+          <w:szCs w:val="24"/>
+        </w:rPr>
+        <w:t>ooh</w:t>
+      </w:r>
+      <w:proofErr w:type="spellEnd"/>
+    </w:p>
+    <w:p>
+      <w:pPr>
+        <w:pStyle w:val="NoSpacing"/>
+        <w:rPr>
+          <w:rFonts w:ascii="Courier" w:hAnsi="Courier" w:cs="Menlo Regular"/>
+          <w:sz w:val="24"/>
+          <w:szCs w:val="24"/>
+        </w:rPr>
+      </w:pPr>
+      <w:r>
+        <w:rPr>
+          <w:rFonts w:ascii="Courier" w:hAnsi="Courier" w:cs="Menlo Regular"/>
+          <w:sz w:val="24"/>
+          <w:szCs w:val="24"/>
+        </w:rPr>
+        <w:t xml:space="preserve"> </w:t>
+      </w:r>
+      <w:r>
+        <w:rPr>
+          <w:rFonts w:ascii="Courier" w:hAnsi="Courier" w:cs="Menlo Regular"/>
+          <w:sz w:val="24"/>
+          <w:szCs w:val="24"/>
+        </w:rPr>
+        <w:t xml:space="preserve">           </w:t>
+      </w:r>
+      <w:r>
+        <w:rPr>
+          <w:rFonts w:ascii="Courier" w:hAnsi="Courier" w:cs="Menlo Regular"/>
+          <w:sz w:val="24"/>
+          <w:szCs w:val="24"/>
+        </w:rPr>
+        <w:t xml:space="preserve">C                   </w:t>
+      </w:r>
+      <w:r>
+        <w:rPr>
+          <w:rFonts w:ascii="Courier" w:hAnsi="Courier" w:cs="Menlo Regular"/>
+          <w:sz w:val="24"/>
+          <w:szCs w:val="24"/>
+        </w:rPr>
+        <w:t>D7</w:t>
+      </w:r>
+    </w:p>
+    <w:p>
+      <w:pPr>
+        <w:pStyle w:val="NoSpacing"/>
+        <w:rPr>
+          <w:rFonts w:ascii="Courier" w:hAnsi="Courier" w:cs="Menlo Regular"/>
+          <w:sz w:val="24"/>
+          <w:szCs w:val="24"/>
+        </w:rPr>
+      </w:pPr>
+      <w:r>
+        <w:rPr>
+          <w:rFonts w:ascii="Courier" w:hAnsi="Courier" w:cs="Menlo Regular"/>
+          <w:sz w:val="24"/>
+          <w:szCs w:val="24"/>
+        </w:rPr>
+        <w:t>I guess the change in my pocket wasn't enough</w:t>
+      </w:r>
+    </w:p>
+    <w:p>
+      <w:pPr>
+        <w:pStyle w:val="NoSpacing"/>
+        <w:rPr>
+          <w:rFonts w:ascii="Courier" w:hAnsi="Courier" w:cs="Menlo Regular"/>
+          <w:sz w:val="24"/>
+          <w:szCs w:val="24"/>
+        </w:rPr>
+      </w:pPr>
+      <w:r>
+        <w:rPr>
+          <w:rFonts w:ascii="Courier" w:hAnsi="Courier" w:cs="Menlo Regular"/>
+          <w:sz w:val="24"/>
+          <w:szCs w:val="24"/>
+        </w:rPr>
+        <w:t xml:space="preserve">              F             </w:t>
+      </w:r>
+      <w:r>
+        <w:rPr>
+          <w:rFonts w:ascii="Courier" w:hAnsi="Courier" w:cs="Menlo Regular"/>
+          <w:sz w:val="24"/>
+          <w:szCs w:val="24"/>
+        </w:rPr>
+        <w:t xml:space="preserve">      </w:t>
+      </w:r>
+      <w:r>
+        <w:rPr>
+          <w:rFonts w:ascii="Courier" w:hAnsi="Courier" w:cs="Menlo Regular"/>
+          <w:sz w:val="24"/>
+          <w:szCs w:val="24"/>
+        </w:rPr>
+        <w:t>C</w:t>
+      </w:r>
+    </w:p>
+    <w:p>
+      <w:pPr>
+        <w:pStyle w:val="NoSpacing"/>
+        <w:rPr>
+          <w:rFonts w:ascii="Courier" w:hAnsi="Courier" w:cs="Menlo Regular"/>
+          <w:sz w:val="24"/>
+          <w:szCs w:val="24"/>
+        </w:rPr>
+      </w:pPr>
+      <w:r>
+        <w:rPr>
+          <w:rFonts w:ascii="Courier" w:hAnsi="Courier" w:cs="Menlo Regular"/>
+          <w:sz w:val="24"/>
+          <w:szCs w:val="24"/>
+        </w:rPr>
+        <w:t>And I'm like "</w:t>
+      </w:r>
+      <w:r>
+        <w:rPr>
+          <w:rFonts w:ascii="Courier" w:hAnsi="Courier" w:cs="Menlo Regular"/>
+          <w:sz w:val="24"/>
+          <w:szCs w:val="24"/>
+        </w:rPr>
+        <w:t>Forget</w:t>
+      </w:r>
+      <w:r>
+        <w:rPr>
+          <w:rFonts w:ascii="Courier" w:hAnsi="Courier" w:cs="Menlo Regular"/>
+          <w:sz w:val="24"/>
+          <w:szCs w:val="24"/>
+        </w:rPr>
+        <w:t xml:space="preserve"> you, and </w:t>
+      </w:r>
+      <w:r>
+        <w:rPr>
+          <w:rFonts w:ascii="Courier" w:hAnsi="Courier" w:cs="Menlo Regular"/>
+          <w:sz w:val="24"/>
+          <w:szCs w:val="24"/>
+        </w:rPr>
+        <w:t>for-get</w:t>
+      </w:r>
+      <w:r>
+        <w:rPr>
+          <w:rFonts w:ascii="Courier" w:hAnsi="Courier" w:cs="Menlo Regular"/>
+          <w:sz w:val="24"/>
+          <w:szCs w:val="24"/>
+        </w:rPr>
+        <w:t xml:space="preserve"> her too."</w:t>
+      </w:r>
+    </w:p>
+    <w:p>
+      <w:pPr>
+        <w:pStyle w:val="NoSpacing"/>
+        <w:rPr>
+          <w:rFonts w:ascii="Courier" w:hAnsi="Courier" w:cs="Menlo Regular"/>
+          <w:sz w:val="24"/>
+          <w:szCs w:val="24"/>
+        </w:rPr>
+      </w:pPr>
+      <w:r>
+        <w:rPr>
+          <w:rFonts w:ascii="Courier" w:hAnsi="Courier" w:cs="Menlo Regular"/>
+          <w:sz w:val="24"/>
+          <w:szCs w:val="24"/>
+        </w:rPr>
+        <w:t xml:space="preserve">C                    D7      </w:t>
+      </w:r>
+    </w:p>
+    <w:p>
+      <w:pPr>
+        <w:pStyle w:val="NoSpacing"/>
+        <w:rPr>
+          <w:rFonts w:ascii="Courier" w:hAnsi="Courier" w:cs="Menlo Regular"/>
+          <w:sz w:val="24"/>
+          <w:szCs w:val="24"/>
+        </w:rPr>
+      </w:pPr>
+      <w:r>
+        <w:rPr>
+          <w:rFonts w:ascii="Courier" w:hAnsi="Courier" w:cs="Menlo Regular"/>
+          <w:sz w:val="24"/>
+          <w:szCs w:val="24"/>
+        </w:rPr>
+        <w:t xml:space="preserve">If I </w:t>
+      </w:r>
+      <w:proofErr w:type="gramStart"/>
+      <w:r>
+        <w:rPr>
+          <w:rFonts w:ascii="Courier" w:hAnsi="Courier" w:cs="Menlo Regular"/>
+          <w:sz w:val="24"/>
+          <w:szCs w:val="24"/>
+        </w:rPr>
+        <w:t>was</w:t>
+      </w:r>
+      <w:proofErr w:type="gramEnd"/>
+      <w:r>
+        <w:rPr>
+          <w:rFonts w:ascii="Courier" w:hAnsi="Courier" w:cs="Menlo Regular"/>
+          <w:sz w:val="24"/>
+          <w:szCs w:val="24"/>
+        </w:rPr>
+        <w:t xml:space="preserve"> richer, I'd still be with </w:t>
+      </w:r>
+      <w:proofErr w:type="spellStart"/>
+      <w:r>
+        <w:rPr>
+          <w:rFonts w:ascii="Courier" w:hAnsi="Courier" w:cs="Menlo Regular"/>
+          <w:sz w:val="24"/>
+          <w:szCs w:val="24"/>
+        </w:rPr>
+        <w:t>ya</w:t>
+      </w:r>
+      <w:proofErr w:type="spellEnd"/>
+    </w:p>
+    <w:p>
+      <w:pPr>
+        <w:pStyle w:val="NoSpacing"/>
+        <w:rPr>
+          <w:rFonts w:ascii="Courier" w:hAnsi="Courier" w:cs="Menlo Regular"/>
+          <w:sz w:val="24"/>
+          <w:szCs w:val="24"/>
+        </w:rPr>
+      </w:pPr>
+      <w:r>
+        <w:rPr>
+          <w:rFonts w:ascii="Courier" w:hAnsi="Courier" w:cs="Menlo Regular"/>
+          <w:sz w:val="24"/>
+          <w:szCs w:val="24"/>
+        </w:rPr>
+        <w:t xml:space="preserve">F                         </w:t>
+      </w:r>
+      <w:r>
+        <w:rPr>
+          <w:rFonts w:ascii="Courier" w:hAnsi="Courier" w:cs="Menlo Regular"/>
+          <w:sz w:val="24"/>
+          <w:szCs w:val="24"/>
+        </w:rPr>
+        <w:t xml:space="preserve"> </w:t>
+      </w:r>
+      <w:r>
+        <w:rPr>
+          <w:rFonts w:ascii="Courier" w:hAnsi="Courier" w:cs="Menlo Regular"/>
+          <w:sz w:val="24"/>
+          <w:szCs w:val="24"/>
+        </w:rPr>
+        <w:t>C</w:t>
+      </w:r>
+    </w:p>
+    <w:p>
+      <w:pPr>
+        <w:pStyle w:val="NoSpacing"/>
+        <w:rPr>
+          <w:rFonts w:ascii="Courier" w:hAnsi="Courier" w:cs="Menlo Regular"/>
+          <w:sz w:val="24"/>
+          <w:szCs w:val="24"/>
+        </w:rPr>
+      </w:pPr>
+      <w:r>
+        <w:rPr>
+          <w:rFonts w:ascii="Courier" w:hAnsi="Courier" w:cs="Menlo Regular"/>
+          <w:sz w:val="24"/>
+          <w:szCs w:val="24"/>
+        </w:rPr>
+        <w:t xml:space="preserve">Now </w:t>
+      </w:r>
+      <w:proofErr w:type="spellStart"/>
+      <w:r>
+        <w:rPr>
+          <w:rFonts w:ascii="Courier" w:hAnsi="Courier" w:cs="Menlo Regular"/>
+          <w:sz w:val="24"/>
+          <w:szCs w:val="24"/>
+        </w:rPr>
+        <w:t>ain't</w:t>
+      </w:r>
+      <w:proofErr w:type="spellEnd"/>
+      <w:r>
+        <w:rPr>
+          <w:rFonts w:ascii="Courier" w:hAnsi="Courier" w:cs="Menlo Regular"/>
+          <w:sz w:val="24"/>
+          <w:szCs w:val="24"/>
+        </w:rPr>
+        <w:t xml:space="preserve"> that some </w:t>
+      </w:r>
+      <w:proofErr w:type="spellStart"/>
+      <w:r>
+        <w:rPr>
+          <w:rFonts w:ascii="Courier" w:hAnsi="Courier" w:cs="Menlo Regular"/>
+          <w:sz w:val="24"/>
+          <w:szCs w:val="24"/>
+        </w:rPr>
+        <w:t>xxxx</w:t>
+      </w:r>
+      <w:proofErr w:type="spellEnd"/>
+      <w:r>
+        <w:rPr>
+          <w:rFonts w:ascii="Courier" w:hAnsi="Courier" w:cs="Menlo Regular"/>
+          <w:sz w:val="24"/>
+          <w:szCs w:val="24"/>
+        </w:rPr>
+        <w:t xml:space="preserve"> - </w:t>
+      </w:r>
+      <w:proofErr w:type="spellStart"/>
+      <w:r>
+        <w:rPr>
+          <w:rFonts w:ascii="Courier" w:hAnsi="Courier" w:cs="Menlo Regular"/>
+          <w:sz w:val="24"/>
+          <w:szCs w:val="24"/>
+        </w:rPr>
+        <w:t>Ain't</w:t>
+      </w:r>
+      <w:proofErr w:type="spellEnd"/>
+      <w:r>
+        <w:rPr>
+          <w:rFonts w:ascii="Courier" w:hAnsi="Courier" w:cs="Menlo Regular"/>
+          <w:sz w:val="24"/>
+          <w:szCs w:val="24"/>
+        </w:rPr>
+        <w:t xml:space="preserve"> that some </w:t>
+      </w:r>
+      <w:proofErr w:type="spellStart"/>
+      <w:r>
+        <w:rPr>
+          <w:rFonts w:ascii="Courier" w:hAnsi="Courier" w:cs="Menlo Regular"/>
+          <w:sz w:val="24"/>
+          <w:szCs w:val="24"/>
+        </w:rPr>
+        <w:t>xxxx</w:t>
+      </w:r>
+      <w:proofErr w:type="spellEnd"/>
+      <w:r>
+        <w:rPr>
+          <w:rFonts w:ascii="Courier" w:hAnsi="Courier" w:cs="Menlo Regular"/>
+          <w:sz w:val="24"/>
+          <w:szCs w:val="24"/>
+        </w:rPr>
+        <w:t xml:space="preserve"> -</w:t>
+      </w:r>
+    </w:p>
+    <w:p>
+      <w:pPr>
+        <w:pStyle w:val="NoSpacing"/>
+        <w:rPr>
+          <w:rFonts w:ascii="Courier" w:hAnsi="Courier" w:cs="Menlo Regular"/>
+          <w:sz w:val="24"/>
+          <w:szCs w:val="24"/>
+        </w:rPr>
+      </w:pPr>
+      <w:r>
+        <w:rPr>
+          <w:rFonts w:ascii="Courier" w:hAnsi="Courier" w:cs="Menlo Regular"/>
+          <w:sz w:val="24"/>
+          <w:szCs w:val="24"/>
+        </w:rPr>
+        <w:t>C                                           D7</w:t>
+      </w:r>
+    </w:p>
+    <w:p>
+      <w:pPr>
+        <w:pStyle w:val="NoSpacing"/>
+        <w:rPr>
+          <w:rFonts w:ascii="Courier" w:hAnsi="Courier" w:cs="Menlo Regular"/>
+          <w:sz w:val="24"/>
+          <w:szCs w:val="24"/>
+        </w:rPr>
+      </w:pPr>
+      <w:r>
+        <w:rPr>
+          <w:rFonts w:ascii="Courier" w:hAnsi="Courier" w:cs="Menlo Regular"/>
+          <w:sz w:val="24"/>
+          <w:szCs w:val="24"/>
+        </w:rPr>
+        <w:t>And though there's pain in my chest I still wish you the best</w:t>
+      </w:r>
+    </w:p>
+    <w:p>
+      <w:pPr>
+        <w:pStyle w:val="NoSpacing"/>
+        <w:rPr>
+          <w:rFonts w:ascii="Courier" w:hAnsi="Courier" w:cs="Menlo Regular"/>
+          <w:sz w:val="24"/>
+          <w:szCs w:val="24"/>
+        </w:rPr>
+      </w:pPr>
+      <w:r>
+        <w:rPr>
+          <w:rFonts w:ascii="Courier" w:hAnsi="Courier" w:cs="Menlo Regular"/>
+          <w:sz w:val="24"/>
+          <w:szCs w:val="24"/>
+        </w:rPr>
+        <w:t xml:space="preserve">       </w:t>
+      </w:r>
+      <w:r>
+        <w:rPr>
+          <w:rFonts w:ascii="Courier" w:hAnsi="Courier" w:cs="Menlo Regular"/>
+          <w:sz w:val="24"/>
+          <w:szCs w:val="24"/>
+        </w:rPr>
+        <w:t xml:space="preserve"> </w:t>
+      </w:r>
+      <w:r>
+        <w:rPr>
+          <w:rFonts w:ascii="Courier" w:hAnsi="Courier" w:cs="Menlo Regular"/>
+          <w:sz w:val="24"/>
+          <w:szCs w:val="24"/>
+        </w:rPr>
+        <w:t>F</w:t>
+      </w:r>
+      <w:r>
+        <w:rPr>
+          <w:rFonts w:ascii="Courier" w:hAnsi="Courier" w:cs="Menlo Regular"/>
+          <w:sz w:val="24"/>
+          <w:szCs w:val="24"/>
+        </w:rPr>
+        <w:t xml:space="preserve">            C</w:t>
+      </w:r>
+    </w:p>
+    <w:p>
+      <w:pPr>
+        <w:pStyle w:val="NoSpacing"/>
+        <w:rPr>
+          <w:rFonts w:ascii="Courier" w:hAnsi="Courier" w:cs="Menlo Regular"/>
+          <w:sz w:val="24"/>
+          <w:szCs w:val="24"/>
+        </w:rPr>
+      </w:pPr>
+      <w:r>
+        <w:rPr>
+          <w:rFonts w:ascii="Courier" w:hAnsi="Courier" w:cs="Menlo Regular"/>
+          <w:sz w:val="24"/>
+          <w:szCs w:val="24"/>
+        </w:rPr>
+        <w:t>With a "</w:t>
+      </w:r>
+      <w:r>
+        <w:rPr>
+          <w:rFonts w:ascii="Courier" w:hAnsi="Courier" w:cs="Menlo Regular"/>
+          <w:sz w:val="24"/>
+          <w:szCs w:val="24"/>
+        </w:rPr>
+        <w:t>Forget</w:t>
+      </w:r>
+      <w:r>
+        <w:rPr>
+          <w:rFonts w:ascii="Courier" w:hAnsi="Courier" w:cs="Menlo Regular"/>
+          <w:sz w:val="24"/>
+          <w:szCs w:val="24"/>
+        </w:rPr>
+        <w:t xml:space="preserve"> you</w:t>
+      </w:r>
+      <w:proofErr w:type="gramStart"/>
+      <w:r>
+        <w:rPr>
+          <w:rFonts w:ascii="Courier" w:hAnsi="Courier" w:cs="Menlo Regular"/>
+          <w:sz w:val="24"/>
+          <w:szCs w:val="24"/>
+        </w:rPr>
+        <w:t>"</w:t>
+      </w:r>
+      <w:r>
+        <w:rPr>
+          <w:rFonts w:ascii="Courier" w:hAnsi="Courier" w:cs="Menlo Regular"/>
+          <w:sz w:val="24"/>
+          <w:szCs w:val="24"/>
+        </w:rPr>
+        <w:t xml:space="preserve">  Ooh</w:t>
+      </w:r>
+      <w:proofErr w:type="gramEnd"/>
+      <w:r>
+        <w:rPr>
+          <w:rFonts w:ascii="Courier" w:hAnsi="Courier" w:cs="Menlo Regular"/>
+          <w:sz w:val="24"/>
+          <w:szCs w:val="24"/>
+        </w:rPr>
+        <w:t xml:space="preserve"> </w:t>
+      </w:r>
+      <w:proofErr w:type="spellStart"/>
+      <w:r>
+        <w:rPr>
+          <w:rFonts w:ascii="Courier" w:hAnsi="Courier" w:cs="Menlo Regular"/>
+          <w:sz w:val="24"/>
+          <w:szCs w:val="24"/>
+        </w:rPr>
+        <w:t>ooh</w:t>
+      </w:r>
+      <w:proofErr w:type="spellEnd"/>
+      <w:r>
+        <w:rPr>
+          <w:rFonts w:ascii="Courier" w:hAnsi="Courier" w:cs="Menlo Regular"/>
+          <w:sz w:val="24"/>
+          <w:szCs w:val="24"/>
+        </w:rPr>
+        <w:t xml:space="preserve"> </w:t>
+      </w:r>
+      <w:proofErr w:type="spellStart"/>
+      <w:r>
+        <w:rPr>
+          <w:rFonts w:ascii="Courier" w:hAnsi="Courier" w:cs="Menlo Regular"/>
+          <w:sz w:val="24"/>
+          <w:szCs w:val="24"/>
+        </w:rPr>
+        <w:t>ooh</w:t>
+      </w:r>
+      <w:proofErr w:type="spellEnd"/>
+    </w:p>
+    <w:p>
+      <w:pPr>
+        <w:pStyle w:val="NoSpacing"/>
+        <w:rPr>
+          <w:rFonts w:ascii="Courier" w:hAnsi="Courier" w:cs="Menlo Regular"/>
+          <w:i/>
+          <w:sz w:val="24"/>
+          <w:szCs w:val="24"/>
+        </w:rPr>
+      </w:pPr>
+    </w:p>
+    <w:p>
+      <w:pPr>
+        <w:pStyle w:val="NoSpacing"/>
+        <w:rPr>
+          <w:rFonts w:ascii="Courier" w:hAnsi="Courier" w:cs="Menlo Regular"/>
+          <w:sz w:val="24"/>
+          <w:szCs w:val="24"/>
+        </w:rPr>
+      </w:pPr>
+      <w:r>
+        <w:rPr>
+          <w:rFonts w:ascii="Courier" w:hAnsi="Courier" w:cs="Menlo Regular"/>
+          <w:sz w:val="24"/>
+          <w:szCs w:val="24"/>
+        </w:rPr>
+        <w:t xml:space="preserve">    </w:t>
+      </w:r>
+      <w:proofErr w:type="spellStart"/>
+      <w:r>
+        <w:rPr>
+          <w:rFonts w:ascii="Courier" w:hAnsi="Courier" w:cs="Menlo Regular"/>
+          <w:sz w:val="24"/>
+          <w:szCs w:val="24"/>
+        </w:rPr>
+        <w:t>Em</w:t>
+      </w:r>
+      <w:proofErr w:type="spellEnd"/>
+    </w:p>
+    <w:p>
+      <w:pPr>
+        <w:pStyle w:val="NoSpacing"/>
+        <w:rPr>
+          <w:rFonts w:ascii="Courier" w:hAnsi="Courier" w:cs="Menlo Regular"/>
+          <w:sz w:val="24"/>
+          <w:szCs w:val="24"/>
+        </w:rPr>
+      </w:pPr>
+      <w:r>
+        <w:rPr>
+          <w:rFonts w:ascii="Courier" w:hAnsi="Courier" w:cs="Menlo Regular"/>
+          <w:sz w:val="24"/>
+          <w:szCs w:val="24"/>
+        </w:rPr>
+        <w:t>Now baby, baby, baby</w:t>
+      </w:r>
+    </w:p>
+    <w:p>
+      <w:pPr>
+        <w:pStyle w:val="NoSpacing"/>
+        <w:rPr>
+          <w:rFonts w:ascii="Courier" w:hAnsi="Courier" w:cs="Menlo Regular"/>
+          <w:sz w:val="24"/>
+          <w:szCs w:val="24"/>
+        </w:rPr>
+      </w:pPr>
+      <w:r>
+        <w:rPr>
+          <w:rFonts w:ascii="Courier" w:hAnsi="Courier" w:cs="Menlo Regular"/>
+          <w:sz w:val="24"/>
+          <w:szCs w:val="24"/>
+        </w:rPr>
+        <w:t xml:space="preserve">        Am</w:t>
+      </w:r>
+      <w:r>
+        <w:rPr>
+          <w:rFonts w:ascii="Courier" w:hAnsi="Courier" w:cs="Menlo Regular"/>
+          <w:sz w:val="24"/>
+          <w:szCs w:val="24"/>
+        </w:rPr>
+        <w:t xml:space="preserve">                     </w:t>
+      </w:r>
+      <w:proofErr w:type="spellStart"/>
+      <w:r>
+        <w:rPr>
+          <w:rFonts w:ascii="Courier" w:hAnsi="Courier" w:cs="Menlo Regular"/>
+          <w:sz w:val="24"/>
+          <w:szCs w:val="24"/>
+        </w:rPr>
+        <w:t>Dm</w:t>
+      </w:r>
+      <w:proofErr w:type="spellEnd"/>
+      <w:r>
+        <w:rPr>
+          <w:rFonts w:ascii="Courier" w:hAnsi="Courier" w:cs="Menlo Regular"/>
+          <w:sz w:val="24"/>
+          <w:szCs w:val="24"/>
+        </w:rPr>
+        <w:br/>
+      </w:r>
+      <w:r>
+        <w:rPr>
+          <w:rFonts w:ascii="Courier" w:hAnsi="Courier" w:cs="Menlo Regular"/>
+          <w:sz w:val="24"/>
+          <w:szCs w:val="24"/>
+        </w:rPr>
+        <w:t xml:space="preserve">Why </w:t>
+      </w:r>
+      <w:r>
+        <w:rPr>
+          <w:rFonts w:ascii="Courier" w:hAnsi="Courier" w:cs="Menlo Regular"/>
+          <w:sz w:val="24"/>
+          <w:szCs w:val="24"/>
+        </w:rPr>
+        <w:t xml:space="preserve">you </w:t>
+      </w:r>
+      <w:proofErr w:type="spellStart"/>
+      <w:proofErr w:type="gramStart"/>
+      <w:r>
+        <w:rPr>
+          <w:rFonts w:ascii="Courier" w:hAnsi="Courier" w:cs="Menlo Regular"/>
+          <w:sz w:val="24"/>
+          <w:szCs w:val="24"/>
+        </w:rPr>
+        <w:t>wanna</w:t>
+      </w:r>
+      <w:proofErr w:type="spellEnd"/>
+      <w:proofErr w:type="gramEnd"/>
+      <w:r>
+        <w:rPr>
+          <w:rFonts w:ascii="Courier" w:hAnsi="Courier" w:cs="Menlo Regular"/>
+          <w:sz w:val="24"/>
+          <w:szCs w:val="24"/>
+        </w:rPr>
+        <w:t xml:space="preserve"> </w:t>
+      </w:r>
+      <w:proofErr w:type="spellStart"/>
+      <w:r>
+        <w:rPr>
+          <w:rFonts w:ascii="Courier" w:hAnsi="Courier" w:cs="Menlo Regular"/>
+          <w:sz w:val="24"/>
+          <w:szCs w:val="24"/>
+        </w:rPr>
+        <w:t>wanna</w:t>
+      </w:r>
+      <w:proofErr w:type="spellEnd"/>
+      <w:r>
+        <w:rPr>
+          <w:rFonts w:ascii="Courier" w:hAnsi="Courier" w:cs="Menlo Regular"/>
+          <w:sz w:val="24"/>
+          <w:szCs w:val="24"/>
+        </w:rPr>
+        <w:t xml:space="preserve"> hurt me so bad?</w:t>
+      </w:r>
+      <w:r>
+        <w:rPr>
+          <w:rFonts w:ascii="Courier" w:hAnsi="Courier" w:cs="Menlo Regular"/>
+          <w:sz w:val="24"/>
+          <w:szCs w:val="24"/>
+        </w:rPr>
+        <w:br/>
+      </w:r>
+      <w:r>
+        <w:rPr>
+          <w:rFonts w:ascii="Courier" w:hAnsi="Courier" w:cs="Menlo Regular"/>
+          <w:sz w:val="24"/>
+          <w:szCs w:val="24"/>
+        </w:rPr>
+        <w:t xml:space="preserve">            G</w:t>
+      </w:r>
+    </w:p>
+    <w:p>
+      <w:pPr>
+        <w:pStyle w:val="NoSpacing"/>
+        <w:rPr>
+          <w:rFonts w:ascii="Courier" w:hAnsi="Courier" w:cs="Menlo Regular"/>
+          <w:sz w:val="24"/>
+          <w:szCs w:val="24"/>
+        </w:rPr>
+      </w:pPr>
+      <w:r>
+        <w:rPr>
+          <w:rFonts w:ascii="Courier" w:hAnsi="Courier" w:cs="Menlo Regular"/>
+          <w:sz w:val="24"/>
+          <w:szCs w:val="24"/>
+        </w:rPr>
+        <w:t>(So bad, so bad, so bad)</w:t>
+      </w:r>
+      <w:r>
+        <w:rPr>
+          <w:rFonts w:ascii="Courier" w:hAnsi="Courier" w:cs="Menlo Regular"/>
+          <w:sz w:val="24"/>
+          <w:szCs w:val="24"/>
+        </w:rPr>
+        <w:br/>
+      </w:r>
+      <w:r>
+        <w:rPr>
+          <w:rFonts w:ascii="Courier" w:hAnsi="Courier" w:cs="Menlo Regular"/>
+          <w:sz w:val="24"/>
+          <w:szCs w:val="24"/>
+        </w:rPr>
+        <w:t xml:space="preserve">  </w:t>
+      </w:r>
+      <w:proofErr w:type="spellStart"/>
+      <w:r>
+        <w:rPr>
+          <w:rFonts w:ascii="Courier" w:hAnsi="Courier" w:cs="Menlo Regular"/>
+          <w:sz w:val="24"/>
+          <w:szCs w:val="24"/>
+        </w:rPr>
+        <w:t>Em</w:t>
+      </w:r>
+      <w:proofErr w:type="spellEnd"/>
+      <w:r>
+        <w:rPr>
+          <w:rFonts w:ascii="Courier" w:hAnsi="Courier" w:cs="Menlo Regular"/>
+          <w:sz w:val="24"/>
+          <w:szCs w:val="24"/>
+        </w:rPr>
+        <w:t xml:space="preserve">                             Am</w:t>
+      </w:r>
+    </w:p>
+    <w:p>
+      <w:pPr>
+        <w:pStyle w:val="NoSpacing"/>
+        <w:rPr>
+          <w:rFonts w:ascii="Courier" w:hAnsi="Courier" w:cs="Menlo Regular"/>
+          <w:sz w:val="24"/>
+          <w:szCs w:val="24"/>
+        </w:rPr>
+      </w:pPr>
+      <w:r>
+        <w:rPr>
+          <w:rFonts w:ascii="Courier" w:hAnsi="Courier" w:cs="Menlo Regular"/>
+          <w:sz w:val="24"/>
+          <w:szCs w:val="24"/>
+        </w:rPr>
+        <w:t>I tried to tell my momma but she told me</w:t>
+      </w:r>
+      <w:r>
+        <w:rPr>
+          <w:rFonts w:ascii="Courier" w:hAnsi="Courier" w:cs="Menlo Regular"/>
+          <w:sz w:val="24"/>
+          <w:szCs w:val="24"/>
+        </w:rPr>
+        <w:br/>
+      </w:r>
+      <w:proofErr w:type="gramStart"/>
+      <w:r>
+        <w:rPr>
+          <w:rFonts w:ascii="Courier" w:hAnsi="Courier" w:cs="Menlo Regular"/>
+          <w:sz w:val="24"/>
+          <w:szCs w:val="24"/>
+        </w:rPr>
+        <w:t xml:space="preserve">                      </w:t>
+      </w:r>
+      <w:proofErr w:type="spellStart"/>
+      <w:r>
+        <w:rPr>
+          <w:rFonts w:ascii="Courier" w:hAnsi="Courier" w:cs="Menlo Regular"/>
+          <w:sz w:val="24"/>
+          <w:szCs w:val="24"/>
+        </w:rPr>
+        <w:t>Dm</w:t>
+      </w:r>
+      <w:proofErr w:type="spellEnd"/>
+      <w:proofErr w:type="gramEnd"/>
+    </w:p>
+    <w:p>
+      <w:pPr>
+        <w:pStyle w:val="NoSpacing"/>
+        <w:rPr>
+          <w:rFonts w:ascii="Courier" w:hAnsi="Courier" w:cs="Menlo Regular"/>
+          <w:sz w:val="24"/>
+          <w:szCs w:val="24"/>
+        </w:rPr>
+      </w:pPr>
+      <w:r>
+        <w:rPr>
+          <w:rFonts w:ascii="Courier" w:hAnsi="Courier" w:cs="Menlo Regular"/>
+          <w:sz w:val="24"/>
+          <w:szCs w:val="24"/>
+        </w:rPr>
+        <w:t>"This is one for your dad"</w:t>
+      </w:r>
       <w:bookmarkStart w:id="0" w:name="_GoBack"/>
       <w:bookmarkEnd w:id="0"/>
-    </w:p>
-    <w:p>
-      <w:pPr>
-        <w:pStyle w:val="NoSpacing"/>
-        <w:rPr>
-          <w:rFonts w:ascii="Courier" w:hAnsi="Courier" w:cs="Menlo Regular"/>
-          <w:sz w:val="24"/>
-          <w:szCs w:val="24"/>
-        </w:rPr>
-      </w:pPr>
-    </w:p>
-    <w:p>
-      <w:pPr>
-        <w:pStyle w:val="NoSpacing"/>
-        <w:rPr>
-          <w:rFonts w:ascii="Courier" w:hAnsi="Courier" w:cs="Menlo Regular"/>
-          <w:sz w:val="24"/>
-          <w:szCs w:val="24"/>
-        </w:rPr>
-      </w:pPr>
-      <w:r>
-        <w:rPr>
-          <w:rFonts w:ascii="Courier" w:hAnsi="Courier" w:cs="Menlo Regular"/>
-          <w:sz w:val="24"/>
-          <w:szCs w:val="24"/>
-        </w:rPr>
-        <w:lastRenderedPageBreak/>
-        <w:t xml:space="preserve">           C             </w:t>
-      </w:r>
-      <w:r>
-        <w:rPr>
-          <w:rFonts w:ascii="Courier" w:hAnsi="Courier" w:cs="Menlo Regular"/>
-          <w:sz w:val="24"/>
-          <w:szCs w:val="24"/>
-        </w:rPr>
-        <w:t>D7</w:t>
-      </w:r>
-    </w:p>
-    <w:p>
-      <w:pPr>
-        <w:pStyle w:val="NoSpacing"/>
-        <w:rPr>
-          <w:rFonts w:ascii="Courier" w:hAnsi="Courier" w:cs="Menlo Regular"/>
-          <w:sz w:val="24"/>
-          <w:szCs w:val="24"/>
-        </w:rPr>
-      </w:pPr>
-      <w:r>
-        <w:rPr>
-          <w:rFonts w:ascii="Courier" w:hAnsi="Courier" w:cs="Menlo Regular"/>
-          <w:sz w:val="24"/>
-          <w:szCs w:val="24"/>
-        </w:rPr>
-        <w:t>I pity the foo-</w:t>
-      </w:r>
-      <w:proofErr w:type="spellStart"/>
-      <w:r>
-        <w:rPr>
-          <w:rFonts w:ascii="Courier" w:hAnsi="Courier" w:cs="Menlo Regular"/>
-          <w:sz w:val="24"/>
-          <w:szCs w:val="24"/>
-        </w:rPr>
-        <w:t>oo</w:t>
-      </w:r>
-      <w:proofErr w:type="spellEnd"/>
-      <w:r>
-        <w:rPr>
-          <w:rFonts w:ascii="Courier" w:hAnsi="Courier" w:cs="Menlo Regular"/>
-          <w:sz w:val="24"/>
-          <w:szCs w:val="24"/>
-        </w:rPr>
-        <w:t>-</w:t>
-      </w:r>
-      <w:proofErr w:type="spellStart"/>
-      <w:r>
-        <w:rPr>
-          <w:rFonts w:ascii="Courier" w:hAnsi="Courier" w:cs="Menlo Regular"/>
-          <w:sz w:val="24"/>
-          <w:szCs w:val="24"/>
-        </w:rPr>
-        <w:t>ol</w:t>
-      </w:r>
-      <w:proofErr w:type="spellEnd"/>
-      <w:r>
-        <w:rPr>
-          <w:rFonts w:ascii="Courier" w:hAnsi="Courier" w:cs="Menlo Regular"/>
-          <w:sz w:val="24"/>
-          <w:szCs w:val="24"/>
-        </w:rPr>
-        <w:t xml:space="preserve"> who falls in love with you</w:t>
-      </w:r>
-    </w:p>
-    <w:p>
-      <w:pPr>
-        <w:pStyle w:val="NoSpacing"/>
-        <w:rPr>
-          <w:rFonts w:ascii="Courier" w:hAnsi="Courier" w:cs="Menlo Regular"/>
-          <w:sz w:val="24"/>
-          <w:szCs w:val="24"/>
-        </w:rPr>
-      </w:pPr>
-      <w:r>
-        <w:rPr>
-          <w:rFonts w:ascii="Courier" w:hAnsi="Courier" w:cs="Menlo Regular"/>
-          <w:sz w:val="24"/>
-          <w:szCs w:val="24"/>
-        </w:rPr>
-        <w:t xml:space="preserve">F                       </w:t>
-      </w:r>
-      <w:r>
-        <w:rPr>
-          <w:rFonts w:ascii="Courier" w:hAnsi="Courier" w:cs="Menlo Regular"/>
-          <w:sz w:val="24"/>
-          <w:szCs w:val="24"/>
-        </w:rPr>
-        <w:t>C</w:t>
-      </w:r>
-    </w:p>
-    <w:p>
-      <w:pPr>
-        <w:pStyle w:val="NoSpacing"/>
-        <w:rPr>
-          <w:rFonts w:ascii="Courier" w:hAnsi="Courier" w:cs="Menlo Regular"/>
-          <w:sz w:val="24"/>
-          <w:szCs w:val="24"/>
-        </w:rPr>
-      </w:pPr>
-      <w:r>
-        <w:rPr>
-          <w:rFonts w:ascii="Courier" w:hAnsi="Courier" w:cs="Menlo Regular"/>
-          <w:sz w:val="24"/>
-          <w:szCs w:val="24"/>
-        </w:rPr>
-        <w:t xml:space="preserve">Oh she's a gold digger, just thought you should know </w:t>
-      </w:r>
-      <w:proofErr w:type="spellStart"/>
-      <w:r>
-        <w:rPr>
-          <w:rFonts w:ascii="Courier" w:hAnsi="Courier" w:cs="Menlo Regular"/>
-          <w:sz w:val="24"/>
-          <w:szCs w:val="24"/>
-        </w:rPr>
-        <w:t>xxxx</w:t>
-      </w:r>
-      <w:proofErr w:type="spellEnd"/>
-    </w:p>
-    <w:p>
-      <w:pPr>
-        <w:pStyle w:val="NoSpacing"/>
-        <w:rPr>
-          <w:rFonts w:ascii="Courier" w:hAnsi="Courier" w:cs="Menlo Regular"/>
-          <w:sz w:val="24"/>
-          <w:szCs w:val="24"/>
-        </w:rPr>
-      </w:pPr>
-      <w:r>
-        <w:rPr>
-          <w:rFonts w:ascii="Courier" w:hAnsi="Courier" w:cs="Menlo Regular"/>
-          <w:sz w:val="24"/>
-          <w:szCs w:val="24"/>
-        </w:rPr>
-        <w:t>C            D7</w:t>
-      </w:r>
-    </w:p>
-    <w:p>
-      <w:pPr>
-        <w:pStyle w:val="NoSpacing"/>
-        <w:rPr>
-          <w:rFonts w:ascii="Courier" w:hAnsi="Courier" w:cs="Menlo Regular"/>
-          <w:sz w:val="24"/>
-          <w:szCs w:val="24"/>
-        </w:rPr>
-      </w:pPr>
-      <w:proofErr w:type="spellStart"/>
-      <w:r>
-        <w:rPr>
-          <w:rFonts w:ascii="Courier" w:hAnsi="Courier" w:cs="Menlo Regular"/>
-          <w:sz w:val="24"/>
-          <w:szCs w:val="24"/>
-        </w:rPr>
-        <w:t>Ooo-oo-</w:t>
-      </w:r>
-      <w:r>
-        <w:rPr>
-          <w:rFonts w:ascii="Courier" w:hAnsi="Courier" w:cs="Menlo Regular"/>
-          <w:sz w:val="24"/>
-          <w:szCs w:val="24"/>
-        </w:rPr>
-        <w:t>oo</w:t>
-      </w:r>
-      <w:proofErr w:type="spellEnd"/>
-      <w:r>
-        <w:rPr>
-          <w:rFonts w:ascii="Courier" w:hAnsi="Courier" w:cs="Menlo Regular"/>
-          <w:sz w:val="24"/>
-          <w:szCs w:val="24"/>
-        </w:rPr>
-        <w:t>, I got some news for you</w:t>
-      </w:r>
-    </w:p>
-    <w:p>
-      <w:pPr>
-        <w:pStyle w:val="NoSpacing"/>
-        <w:rPr>
-          <w:rFonts w:ascii="Courier" w:hAnsi="Courier" w:cs="Menlo Regular"/>
-          <w:sz w:val="24"/>
-          <w:szCs w:val="24"/>
-        </w:rPr>
-      </w:pPr>
-      <w:r>
-        <w:rPr>
-          <w:rFonts w:ascii="Courier" w:hAnsi="Courier" w:cs="Menlo Regular"/>
-          <w:sz w:val="24"/>
-          <w:szCs w:val="24"/>
-        </w:rPr>
-        <w:t>F</w:t>
-      </w:r>
-    </w:p>
-    <w:p>
-      <w:pPr>
-        <w:pStyle w:val="NoSpacing"/>
-        <w:rPr>
-          <w:rFonts w:ascii="Courier" w:hAnsi="Courier" w:cs="Menlo Regular"/>
-          <w:sz w:val="24"/>
-          <w:szCs w:val="24"/>
-        </w:rPr>
-      </w:pPr>
-      <w:r>
-        <w:rPr>
-          <w:rFonts w:ascii="Courier" w:hAnsi="Courier" w:cs="Menlo Regular"/>
-          <w:sz w:val="24"/>
-          <w:szCs w:val="24"/>
-        </w:rPr>
-        <w:t xml:space="preserve">Ooh, I really hate your </w:t>
-      </w:r>
-      <w:r>
-        <w:rPr>
-          <w:rFonts w:ascii="Courier" w:hAnsi="Courier" w:cs="Menlo Regular"/>
-          <w:sz w:val="24"/>
-          <w:szCs w:val="24"/>
-        </w:rPr>
-        <w:t>xxx</w:t>
-      </w:r>
-      <w:r>
-        <w:rPr>
-          <w:rFonts w:ascii="Courier" w:hAnsi="Courier" w:cs="Menlo Regular"/>
-          <w:sz w:val="24"/>
-          <w:szCs w:val="24"/>
-        </w:rPr>
-        <w:t xml:space="preserve"> right now</w:t>
-      </w:r>
-    </w:p>
-    <w:p>
-      <w:pPr>
-        <w:pStyle w:val="NoSpacing"/>
-        <w:rPr>
-          <w:rFonts w:ascii="Courier" w:hAnsi="Courier" w:cs="Menlo Regular"/>
-          <w:sz w:val="24"/>
-          <w:szCs w:val="24"/>
-        </w:rPr>
-      </w:pPr>
-      <w:r>
-        <w:rPr>
-          <w:rFonts w:ascii="Courier" w:hAnsi="Courier" w:cs="Menlo Regular"/>
-          <w:sz w:val="24"/>
-          <w:szCs w:val="24"/>
-        </w:rPr>
-        <w:t xml:space="preserve"> </w:t>
-      </w:r>
-    </w:p>
-    <w:p>
-      <w:pPr>
-        <w:pStyle w:val="NoSpacing"/>
-        <w:rPr>
-          <w:rFonts w:ascii="Courier" w:hAnsi="Courier" w:cs="Menlo Regular"/>
-          <w:i/>
-          <w:sz w:val="24"/>
-          <w:szCs w:val="24"/>
-        </w:rPr>
-      </w:pPr>
-      <w:r>
-        <w:rPr>
-          <w:rFonts w:ascii="Courier" w:hAnsi="Courier" w:cs="Menlo Regular"/>
-          <w:i/>
-          <w:sz w:val="24"/>
-          <w:szCs w:val="24"/>
-        </w:rPr>
-        <w:t>[Chorus]</w:t>
-      </w:r>
-    </w:p>
-    <w:p>
-      <w:pPr>
-        <w:pStyle w:val="NoSpacing"/>
-        <w:rPr>
-          <w:rFonts w:ascii="Courier" w:hAnsi="Courier" w:cs="Menlo Regular"/>
-          <w:sz w:val="24"/>
-          <w:szCs w:val="24"/>
-        </w:rPr>
-      </w:pPr>
-      <w:r>
-        <w:rPr>
-          <w:rFonts w:ascii="Courier" w:hAnsi="Courier" w:cs="Menlo Regular"/>
-          <w:sz w:val="24"/>
-          <w:szCs w:val="24"/>
-        </w:rPr>
-        <w:t>C                                     D7</w:t>
-      </w:r>
-    </w:p>
-    <w:p>
-      <w:pPr>
-        <w:pStyle w:val="NoSpacing"/>
-        <w:rPr>
-          <w:rFonts w:ascii="Courier" w:hAnsi="Courier" w:cs="Menlo Regular"/>
-          <w:sz w:val="24"/>
-          <w:szCs w:val="24"/>
-        </w:rPr>
-      </w:pPr>
-      <w:r>
-        <w:rPr>
-          <w:rFonts w:ascii="Courier" w:hAnsi="Courier" w:cs="Menlo Regular"/>
-          <w:sz w:val="24"/>
-          <w:szCs w:val="24"/>
-        </w:rPr>
-        <w:t>I see you driving round town with the girl I love</w:t>
-      </w:r>
-    </w:p>
-    <w:p>
-      <w:pPr>
-        <w:pStyle w:val="NoSpacing"/>
-        <w:rPr>
-          <w:rFonts w:ascii="Courier" w:hAnsi="Courier" w:cs="Menlo Regular"/>
-          <w:sz w:val="24"/>
-          <w:szCs w:val="24"/>
-        </w:rPr>
-      </w:pPr>
-      <w:r>
-        <w:rPr>
-          <w:rFonts w:ascii="Courier" w:hAnsi="Courier" w:cs="Menlo Regular"/>
-          <w:sz w:val="24"/>
-          <w:szCs w:val="24"/>
-        </w:rPr>
-        <w:t xml:space="preserve">             </w:t>
-      </w:r>
-      <w:r>
-        <w:rPr>
-          <w:rFonts w:ascii="Courier" w:hAnsi="Courier" w:cs="Menlo Regular"/>
-          <w:sz w:val="24"/>
-          <w:szCs w:val="24"/>
-        </w:rPr>
-        <w:t xml:space="preserve"> </w:t>
-      </w:r>
-      <w:r>
-        <w:rPr>
-          <w:rFonts w:ascii="Courier" w:hAnsi="Courier" w:cs="Menlo Regular"/>
-          <w:sz w:val="24"/>
-          <w:szCs w:val="24"/>
-        </w:rPr>
-        <w:t xml:space="preserve">F            </w:t>
-      </w:r>
-      <w:r>
-        <w:rPr>
-          <w:rFonts w:ascii="Courier" w:hAnsi="Courier" w:cs="Menlo Regular"/>
-          <w:sz w:val="24"/>
-          <w:szCs w:val="24"/>
-        </w:rPr>
-        <w:t xml:space="preserve"> </w:t>
-      </w:r>
-      <w:r>
-        <w:rPr>
-          <w:rFonts w:ascii="Courier" w:hAnsi="Courier" w:cs="Menlo Regular"/>
-          <w:sz w:val="24"/>
-          <w:szCs w:val="24"/>
-        </w:rPr>
-        <w:t>C</w:t>
-      </w:r>
-    </w:p>
-    <w:p>
-      <w:pPr>
-        <w:pStyle w:val="NoSpacing"/>
-        <w:rPr>
-          <w:rFonts w:ascii="Courier" w:hAnsi="Courier" w:cs="Menlo Regular"/>
-          <w:sz w:val="24"/>
-          <w:szCs w:val="24"/>
-        </w:rPr>
-      </w:pPr>
-      <w:r>
-        <w:rPr>
-          <w:rFonts w:ascii="Courier" w:hAnsi="Courier" w:cs="Menlo Regular"/>
-          <w:sz w:val="24"/>
-          <w:szCs w:val="24"/>
-        </w:rPr>
-        <w:t>And I'm like "</w:t>
-      </w:r>
-      <w:r>
-        <w:rPr>
-          <w:rFonts w:ascii="Courier" w:hAnsi="Courier" w:cs="Menlo Regular"/>
-          <w:sz w:val="24"/>
-          <w:szCs w:val="24"/>
-        </w:rPr>
-        <w:t xml:space="preserve">Forget you!"  Ooh </w:t>
-      </w:r>
-      <w:proofErr w:type="spellStart"/>
-      <w:r>
-        <w:rPr>
-          <w:rFonts w:ascii="Courier" w:hAnsi="Courier" w:cs="Menlo Regular"/>
-          <w:sz w:val="24"/>
-          <w:szCs w:val="24"/>
-        </w:rPr>
-        <w:t>ooh</w:t>
-      </w:r>
-      <w:proofErr w:type="spellEnd"/>
-      <w:r>
-        <w:rPr>
-          <w:rFonts w:ascii="Courier" w:hAnsi="Courier" w:cs="Menlo Regular"/>
-          <w:sz w:val="24"/>
-          <w:szCs w:val="24"/>
-        </w:rPr>
-        <w:t xml:space="preserve"> </w:t>
-      </w:r>
-      <w:proofErr w:type="spellStart"/>
-      <w:r>
-        <w:rPr>
-          <w:rFonts w:ascii="Courier" w:hAnsi="Courier" w:cs="Menlo Regular"/>
-          <w:sz w:val="24"/>
-          <w:szCs w:val="24"/>
-        </w:rPr>
-        <w:t>ooh</w:t>
-      </w:r>
-      <w:proofErr w:type="spellEnd"/>
-    </w:p>
-    <w:p>
-      <w:pPr>
-        <w:pStyle w:val="NoSpacing"/>
-        <w:rPr>
-          <w:rFonts w:ascii="Courier" w:hAnsi="Courier" w:cs="Menlo Regular"/>
-          <w:sz w:val="24"/>
-          <w:szCs w:val="24"/>
-        </w:rPr>
-      </w:pPr>
-      <w:r>
-        <w:rPr>
-          <w:rFonts w:ascii="Courier" w:hAnsi="Courier" w:cs="Menlo Regular"/>
-          <w:sz w:val="24"/>
-          <w:szCs w:val="24"/>
-        </w:rPr>
-        <w:t xml:space="preserve"> </w:t>
-      </w:r>
-      <w:r>
-        <w:rPr>
-          <w:rFonts w:ascii="Courier" w:hAnsi="Courier" w:cs="Menlo Regular"/>
-          <w:sz w:val="24"/>
-          <w:szCs w:val="24"/>
-        </w:rPr>
-        <w:t xml:space="preserve">           </w:t>
-      </w:r>
-      <w:r>
-        <w:rPr>
-          <w:rFonts w:ascii="Courier" w:hAnsi="Courier" w:cs="Menlo Regular"/>
-          <w:sz w:val="24"/>
-          <w:szCs w:val="24"/>
-        </w:rPr>
-        <w:t xml:space="preserve">C                   </w:t>
-      </w:r>
-      <w:r>
-        <w:rPr>
-          <w:rFonts w:ascii="Courier" w:hAnsi="Courier" w:cs="Menlo Regular"/>
-          <w:sz w:val="24"/>
-          <w:szCs w:val="24"/>
-        </w:rPr>
-        <w:t>D7</w:t>
-      </w:r>
-    </w:p>
-    <w:p>
-      <w:pPr>
-        <w:pStyle w:val="NoSpacing"/>
-        <w:rPr>
-          <w:rFonts w:ascii="Courier" w:hAnsi="Courier" w:cs="Menlo Regular"/>
-          <w:sz w:val="24"/>
-          <w:szCs w:val="24"/>
-        </w:rPr>
-      </w:pPr>
-      <w:r>
-        <w:rPr>
-          <w:rFonts w:ascii="Courier" w:hAnsi="Courier" w:cs="Menlo Regular"/>
-          <w:sz w:val="24"/>
-          <w:szCs w:val="24"/>
-        </w:rPr>
-        <w:t>I guess the change in my pocket wasn't enough</w:t>
-      </w:r>
-    </w:p>
-    <w:p>
-      <w:pPr>
-        <w:pStyle w:val="NoSpacing"/>
-        <w:rPr>
-          <w:rFonts w:ascii="Courier" w:hAnsi="Courier" w:cs="Menlo Regular"/>
-          <w:sz w:val="24"/>
-          <w:szCs w:val="24"/>
-        </w:rPr>
-      </w:pPr>
-      <w:r>
-        <w:rPr>
-          <w:rFonts w:ascii="Courier" w:hAnsi="Courier" w:cs="Menlo Regular"/>
-          <w:sz w:val="24"/>
-          <w:szCs w:val="24"/>
-        </w:rPr>
-        <w:t xml:space="preserve">              F             </w:t>
-      </w:r>
-      <w:r>
-        <w:rPr>
-          <w:rFonts w:ascii="Courier" w:hAnsi="Courier" w:cs="Menlo Regular"/>
-          <w:sz w:val="24"/>
-          <w:szCs w:val="24"/>
-        </w:rPr>
-        <w:t xml:space="preserve">      </w:t>
-      </w:r>
-      <w:r>
-        <w:rPr>
-          <w:rFonts w:ascii="Courier" w:hAnsi="Courier" w:cs="Menlo Regular"/>
-          <w:sz w:val="24"/>
-          <w:szCs w:val="24"/>
-        </w:rPr>
-        <w:t>C</w:t>
-      </w:r>
-    </w:p>
-    <w:p>
-      <w:pPr>
-        <w:pStyle w:val="NoSpacing"/>
-        <w:rPr>
-          <w:rFonts w:ascii="Courier" w:hAnsi="Courier" w:cs="Menlo Regular"/>
-          <w:sz w:val="24"/>
-          <w:szCs w:val="24"/>
-        </w:rPr>
-      </w:pPr>
-      <w:r>
-        <w:rPr>
-          <w:rFonts w:ascii="Courier" w:hAnsi="Courier" w:cs="Menlo Regular"/>
-          <w:sz w:val="24"/>
-          <w:szCs w:val="24"/>
-        </w:rPr>
-        <w:t>And I'm like "</w:t>
-      </w:r>
-      <w:r>
-        <w:rPr>
-          <w:rFonts w:ascii="Courier" w:hAnsi="Courier" w:cs="Menlo Regular"/>
-          <w:sz w:val="24"/>
-          <w:szCs w:val="24"/>
-        </w:rPr>
-        <w:t>Forget</w:t>
-      </w:r>
-      <w:r>
-        <w:rPr>
-          <w:rFonts w:ascii="Courier" w:hAnsi="Courier" w:cs="Menlo Regular"/>
-          <w:sz w:val="24"/>
-          <w:szCs w:val="24"/>
-        </w:rPr>
-        <w:t xml:space="preserve"> you, and </w:t>
-      </w:r>
-      <w:r>
-        <w:rPr>
-          <w:rFonts w:ascii="Courier" w:hAnsi="Courier" w:cs="Menlo Regular"/>
-          <w:sz w:val="24"/>
-          <w:szCs w:val="24"/>
-        </w:rPr>
-        <w:t>for-get</w:t>
-      </w:r>
-      <w:r>
-        <w:rPr>
-          <w:rFonts w:ascii="Courier" w:hAnsi="Courier" w:cs="Menlo Regular"/>
-          <w:sz w:val="24"/>
-          <w:szCs w:val="24"/>
-        </w:rPr>
-        <w:t xml:space="preserve"> her too."</w:t>
-      </w:r>
-    </w:p>
-    <w:p>
-      <w:pPr>
-        <w:pStyle w:val="NoSpacing"/>
-        <w:rPr>
-          <w:rFonts w:ascii="Courier" w:hAnsi="Courier" w:cs="Menlo Regular"/>
-          <w:sz w:val="24"/>
-          <w:szCs w:val="24"/>
-        </w:rPr>
-      </w:pPr>
-      <w:r>
-        <w:rPr>
-          <w:rFonts w:ascii="Courier" w:hAnsi="Courier" w:cs="Menlo Regular"/>
-          <w:sz w:val="24"/>
-          <w:szCs w:val="24"/>
-        </w:rPr>
-        <w:t xml:space="preserve">C                    D7      </w:t>
-      </w:r>
-    </w:p>
-    <w:p>
-      <w:pPr>
-        <w:pStyle w:val="NoSpacing"/>
-        <w:rPr>
-          <w:rFonts w:ascii="Courier" w:hAnsi="Courier" w:cs="Menlo Regular"/>
-          <w:sz w:val="24"/>
-          <w:szCs w:val="24"/>
-        </w:rPr>
-      </w:pPr>
-      <w:r>
-        <w:rPr>
-          <w:rFonts w:ascii="Courier" w:hAnsi="Courier" w:cs="Menlo Regular"/>
-          <w:sz w:val="24"/>
-          <w:szCs w:val="24"/>
-        </w:rPr>
-        <w:t xml:space="preserve">If I </w:t>
+      <w:r>
+        <w:rPr>
+          <w:rFonts w:ascii="Courier" w:hAnsi="Courier" w:cs="Menlo Regular"/>
+          <w:sz w:val="24"/>
+          <w:szCs w:val="24"/>
+        </w:rPr>
+        <w:br/>
       </w:r>
       <w:proofErr w:type="gramStart"/>
       <w:r>
@@ -3050,881 +3759,9 @@
           <w:sz w:val="24"/>
           <w:szCs w:val="24"/>
         </w:rPr>
-        <w:t>was</w:t>
+        <w:t xml:space="preserve">                G</w:t>
       </w:r>
       <w:proofErr w:type="gramEnd"/>
-      <w:r>
-        <w:rPr>
-          <w:rFonts w:ascii="Courier" w:hAnsi="Courier" w:cs="Menlo Regular"/>
-          <w:sz w:val="24"/>
-          <w:szCs w:val="24"/>
-        </w:rPr>
-        <w:t xml:space="preserve"> richer, I'd still be with </w:t>
-      </w:r>
-      <w:proofErr w:type="spellStart"/>
-      <w:r>
-        <w:rPr>
-          <w:rFonts w:ascii="Courier" w:hAnsi="Courier" w:cs="Menlo Regular"/>
-          <w:sz w:val="24"/>
-          <w:szCs w:val="24"/>
-        </w:rPr>
-        <w:t>ya</w:t>
-      </w:r>
-      <w:proofErr w:type="spellEnd"/>
-    </w:p>
-    <w:p>
-      <w:pPr>
-        <w:pStyle w:val="NoSpacing"/>
-        <w:rPr>
-          <w:rFonts w:ascii="Courier" w:hAnsi="Courier" w:cs="Menlo Regular"/>
-          <w:sz w:val="24"/>
-          <w:szCs w:val="24"/>
-        </w:rPr>
-      </w:pPr>
-      <w:r>
-        <w:rPr>
-          <w:rFonts w:ascii="Courier" w:hAnsi="Courier" w:cs="Menlo Regular"/>
-          <w:sz w:val="24"/>
-          <w:szCs w:val="24"/>
-        </w:rPr>
-        <w:t xml:space="preserve">F                         </w:t>
-      </w:r>
-      <w:r>
-        <w:rPr>
-          <w:rFonts w:ascii="Courier" w:hAnsi="Courier" w:cs="Menlo Regular"/>
-          <w:sz w:val="24"/>
-          <w:szCs w:val="24"/>
-        </w:rPr>
-        <w:t xml:space="preserve"> </w:t>
-      </w:r>
-      <w:r>
-        <w:rPr>
-          <w:rFonts w:ascii="Courier" w:hAnsi="Courier" w:cs="Menlo Regular"/>
-          <w:sz w:val="24"/>
-          <w:szCs w:val="24"/>
-        </w:rPr>
-        <w:t>C</w:t>
-      </w:r>
-    </w:p>
-    <w:p>
-      <w:pPr>
-        <w:pStyle w:val="NoSpacing"/>
-        <w:rPr>
-          <w:rFonts w:ascii="Courier" w:hAnsi="Courier" w:cs="Menlo Regular"/>
-          <w:sz w:val="24"/>
-          <w:szCs w:val="24"/>
-        </w:rPr>
-      </w:pPr>
-      <w:r>
-        <w:rPr>
-          <w:rFonts w:ascii="Courier" w:hAnsi="Courier" w:cs="Menlo Regular"/>
-          <w:sz w:val="24"/>
-          <w:szCs w:val="24"/>
-        </w:rPr>
-        <w:t xml:space="preserve">Now </w:t>
-      </w:r>
-      <w:proofErr w:type="spellStart"/>
-      <w:r>
-        <w:rPr>
-          <w:rFonts w:ascii="Courier" w:hAnsi="Courier" w:cs="Menlo Regular"/>
-          <w:sz w:val="24"/>
-          <w:szCs w:val="24"/>
-        </w:rPr>
-        <w:t>ain't</w:t>
-      </w:r>
-      <w:proofErr w:type="spellEnd"/>
-      <w:r>
-        <w:rPr>
-          <w:rFonts w:ascii="Courier" w:hAnsi="Courier" w:cs="Menlo Regular"/>
-          <w:sz w:val="24"/>
-          <w:szCs w:val="24"/>
-        </w:rPr>
-        <w:t xml:space="preserve"> that some </w:t>
-      </w:r>
-      <w:proofErr w:type="spellStart"/>
-      <w:r>
-        <w:rPr>
-          <w:rFonts w:ascii="Courier" w:hAnsi="Courier" w:cs="Menlo Regular"/>
-          <w:sz w:val="24"/>
-          <w:szCs w:val="24"/>
-        </w:rPr>
-        <w:t>xxxx</w:t>
-      </w:r>
-      <w:proofErr w:type="spellEnd"/>
-      <w:r>
-        <w:rPr>
-          <w:rFonts w:ascii="Courier" w:hAnsi="Courier" w:cs="Menlo Regular"/>
-          <w:sz w:val="24"/>
-          <w:szCs w:val="24"/>
-        </w:rPr>
-        <w:t xml:space="preserve"> - </w:t>
-      </w:r>
-      <w:proofErr w:type="spellStart"/>
-      <w:r>
-        <w:rPr>
-          <w:rFonts w:ascii="Courier" w:hAnsi="Courier" w:cs="Menlo Regular"/>
-          <w:sz w:val="24"/>
-          <w:szCs w:val="24"/>
-        </w:rPr>
-        <w:t>Ain't</w:t>
-      </w:r>
-      <w:proofErr w:type="spellEnd"/>
-      <w:r>
-        <w:rPr>
-          <w:rFonts w:ascii="Courier" w:hAnsi="Courier" w:cs="Menlo Regular"/>
-          <w:sz w:val="24"/>
-          <w:szCs w:val="24"/>
-        </w:rPr>
-        <w:t xml:space="preserve"> that some </w:t>
-      </w:r>
-      <w:proofErr w:type="spellStart"/>
-      <w:r>
-        <w:rPr>
-          <w:rFonts w:ascii="Courier" w:hAnsi="Courier" w:cs="Menlo Regular"/>
-          <w:sz w:val="24"/>
-          <w:szCs w:val="24"/>
-        </w:rPr>
-        <w:t>xxxx</w:t>
-      </w:r>
-      <w:proofErr w:type="spellEnd"/>
-      <w:r>
-        <w:rPr>
-          <w:rFonts w:ascii="Courier" w:hAnsi="Courier" w:cs="Menlo Regular"/>
-          <w:sz w:val="24"/>
-          <w:szCs w:val="24"/>
-        </w:rPr>
-        <w:t xml:space="preserve"> -</w:t>
-      </w:r>
-    </w:p>
-    <w:p>
-      <w:pPr>
-        <w:pStyle w:val="NoSpacing"/>
-        <w:rPr>
-          <w:rFonts w:ascii="Courier" w:hAnsi="Courier" w:cs="Menlo Regular"/>
-          <w:sz w:val="24"/>
-          <w:szCs w:val="24"/>
-        </w:rPr>
-      </w:pPr>
-      <w:r>
-        <w:rPr>
-          <w:rFonts w:ascii="Courier" w:hAnsi="Courier" w:cs="Menlo Regular"/>
-          <w:sz w:val="24"/>
-          <w:szCs w:val="24"/>
-        </w:rPr>
-        <w:t>C                                           D7</w:t>
-      </w:r>
-    </w:p>
-    <w:p>
-      <w:pPr>
-        <w:pStyle w:val="NoSpacing"/>
-        <w:rPr>
-          <w:rFonts w:ascii="Courier" w:hAnsi="Courier" w:cs="Menlo Regular"/>
-          <w:sz w:val="24"/>
-          <w:szCs w:val="24"/>
-        </w:rPr>
-      </w:pPr>
-      <w:r>
-        <w:rPr>
-          <w:rFonts w:ascii="Courier" w:hAnsi="Courier" w:cs="Menlo Regular"/>
-          <w:sz w:val="24"/>
-          <w:szCs w:val="24"/>
-        </w:rPr>
-        <w:t>And though there's pain in my chest I still wish you the best</w:t>
-      </w:r>
-    </w:p>
-    <w:p>
-      <w:pPr>
-        <w:pStyle w:val="NoSpacing"/>
-        <w:rPr>
-          <w:rFonts w:ascii="Courier" w:hAnsi="Courier" w:cs="Menlo Regular"/>
-          <w:sz w:val="24"/>
-          <w:szCs w:val="24"/>
-        </w:rPr>
-      </w:pPr>
-      <w:r>
-        <w:rPr>
-          <w:rFonts w:ascii="Courier" w:hAnsi="Courier" w:cs="Menlo Regular"/>
-          <w:sz w:val="24"/>
-          <w:szCs w:val="24"/>
-        </w:rPr>
-        <w:t xml:space="preserve">       </w:t>
-      </w:r>
-      <w:r>
-        <w:rPr>
-          <w:rFonts w:ascii="Courier" w:hAnsi="Courier" w:cs="Menlo Regular"/>
-          <w:sz w:val="24"/>
-          <w:szCs w:val="24"/>
-        </w:rPr>
-        <w:t xml:space="preserve"> </w:t>
-      </w:r>
-      <w:r>
-        <w:rPr>
-          <w:rFonts w:ascii="Courier" w:hAnsi="Courier" w:cs="Menlo Regular"/>
-          <w:sz w:val="24"/>
-          <w:szCs w:val="24"/>
-        </w:rPr>
-        <w:t>F</w:t>
-      </w:r>
-      <w:r>
-        <w:rPr>
-          <w:rFonts w:ascii="Courier" w:hAnsi="Courier" w:cs="Menlo Regular"/>
-          <w:sz w:val="24"/>
-          <w:szCs w:val="24"/>
-        </w:rPr>
-        <w:t xml:space="preserve">            C</w:t>
-      </w:r>
-    </w:p>
-    <w:p>
-      <w:pPr>
-        <w:pStyle w:val="NoSpacing"/>
-        <w:rPr>
-          <w:rFonts w:ascii="Courier" w:hAnsi="Courier" w:cs="Menlo Regular"/>
-          <w:sz w:val="24"/>
-          <w:szCs w:val="24"/>
-        </w:rPr>
-      </w:pPr>
-      <w:r>
-        <w:rPr>
-          <w:rFonts w:ascii="Courier" w:hAnsi="Courier" w:cs="Menlo Regular"/>
-          <w:sz w:val="24"/>
-          <w:szCs w:val="24"/>
-        </w:rPr>
-        <w:t>With a "</w:t>
-      </w:r>
-      <w:r>
-        <w:rPr>
-          <w:rFonts w:ascii="Courier" w:hAnsi="Courier" w:cs="Menlo Regular"/>
-          <w:sz w:val="24"/>
-          <w:szCs w:val="24"/>
-        </w:rPr>
-        <w:t>Forget</w:t>
-      </w:r>
-      <w:r>
-        <w:rPr>
-          <w:rFonts w:ascii="Courier" w:hAnsi="Courier" w:cs="Menlo Regular"/>
-          <w:sz w:val="24"/>
-          <w:szCs w:val="24"/>
-        </w:rPr>
-        <w:t xml:space="preserve"> you</w:t>
-      </w:r>
-      <w:proofErr w:type="gramStart"/>
-      <w:r>
-        <w:rPr>
-          <w:rFonts w:ascii="Courier" w:hAnsi="Courier" w:cs="Menlo Regular"/>
-          <w:sz w:val="24"/>
-          <w:szCs w:val="24"/>
-        </w:rPr>
-        <w:t>"</w:t>
-      </w:r>
-      <w:r>
-        <w:rPr>
-          <w:rFonts w:ascii="Courier" w:hAnsi="Courier" w:cs="Menlo Regular"/>
-          <w:sz w:val="24"/>
-          <w:szCs w:val="24"/>
-        </w:rPr>
-        <w:t xml:space="preserve">  Ooh</w:t>
-      </w:r>
-      <w:proofErr w:type="gramEnd"/>
-      <w:r>
-        <w:rPr>
-          <w:rFonts w:ascii="Courier" w:hAnsi="Courier" w:cs="Menlo Regular"/>
-          <w:sz w:val="24"/>
-          <w:szCs w:val="24"/>
-        </w:rPr>
-        <w:t xml:space="preserve"> </w:t>
-      </w:r>
-      <w:proofErr w:type="spellStart"/>
-      <w:r>
-        <w:rPr>
-          <w:rFonts w:ascii="Courier" w:hAnsi="Courier" w:cs="Menlo Regular"/>
-          <w:sz w:val="24"/>
-          <w:szCs w:val="24"/>
-        </w:rPr>
-        <w:t>ooh</w:t>
-      </w:r>
-      <w:proofErr w:type="spellEnd"/>
-      <w:r>
-        <w:rPr>
-          <w:rFonts w:ascii="Courier" w:hAnsi="Courier" w:cs="Menlo Regular"/>
-          <w:sz w:val="24"/>
-          <w:szCs w:val="24"/>
-        </w:rPr>
-        <w:t xml:space="preserve"> </w:t>
-      </w:r>
-      <w:proofErr w:type="spellStart"/>
-      <w:r>
-        <w:rPr>
-          <w:rFonts w:ascii="Courier" w:hAnsi="Courier" w:cs="Menlo Regular"/>
-          <w:sz w:val="24"/>
-          <w:szCs w:val="24"/>
-        </w:rPr>
-        <w:t>ooh</w:t>
-      </w:r>
-      <w:proofErr w:type="spellEnd"/>
-    </w:p>
-    <w:p>
-      <w:pPr>
-        <w:pStyle w:val="NoSpacing"/>
-        <w:rPr>
-          <w:rFonts w:ascii="Courier" w:hAnsi="Courier" w:cs="Menlo Regular"/>
-          <w:i/>
-          <w:sz w:val="24"/>
-          <w:szCs w:val="24"/>
-        </w:rPr>
-      </w:pPr>
-    </w:p>
-    <w:p>
-      <w:pPr>
-        <w:pStyle w:val="NoSpacing"/>
-        <w:rPr>
-          <w:rFonts w:ascii="Courier" w:hAnsi="Courier" w:cs="Menlo Regular"/>
-          <w:sz w:val="24"/>
-          <w:szCs w:val="24"/>
-        </w:rPr>
-      </w:pPr>
-      <w:r>
-        <w:rPr>
-          <w:rFonts w:ascii="Courier" w:hAnsi="Courier" w:cs="Menlo Regular"/>
-          <w:sz w:val="24"/>
-          <w:szCs w:val="24"/>
-        </w:rPr>
-        <w:t xml:space="preserve">    </w:t>
-      </w:r>
-      <w:proofErr w:type="spellStart"/>
-      <w:r>
-        <w:rPr>
-          <w:rFonts w:ascii="Courier" w:hAnsi="Courier" w:cs="Menlo Regular"/>
-          <w:sz w:val="24"/>
-          <w:szCs w:val="24"/>
-        </w:rPr>
-        <w:t>Em</w:t>
-      </w:r>
-      <w:proofErr w:type="spellEnd"/>
-    </w:p>
-    <w:p>
-      <w:pPr>
-        <w:pStyle w:val="NoSpacing"/>
-        <w:rPr>
-          <w:rFonts w:ascii="Courier" w:hAnsi="Courier" w:cs="Menlo Regular"/>
-          <w:sz w:val="24"/>
-          <w:szCs w:val="24"/>
-        </w:rPr>
-      </w:pPr>
-      <w:r>
-        <w:rPr>
-          <w:rFonts w:ascii="Courier" w:hAnsi="Courier" w:cs="Menlo Regular"/>
-          <w:sz w:val="24"/>
-          <w:szCs w:val="24"/>
-        </w:rPr>
-        <w:t>Now baby, baby, baby</w:t>
-      </w:r>
-    </w:p>
-    <w:p>
-      <w:pPr>
-        <w:pStyle w:val="NoSpacing"/>
-        <w:rPr>
-          <w:rFonts w:ascii="Courier" w:hAnsi="Courier" w:cs="Menlo Regular"/>
-          <w:sz w:val="24"/>
-          <w:szCs w:val="24"/>
-        </w:rPr>
-      </w:pPr>
-      <w:r>
-        <w:rPr>
-          <w:rFonts w:ascii="Courier" w:hAnsi="Courier" w:cs="Menlo Regular"/>
-          <w:sz w:val="24"/>
-          <w:szCs w:val="24"/>
-        </w:rPr>
-        <w:t xml:space="preserve">        Am</w:t>
-      </w:r>
-      <w:r>
-        <w:rPr>
-          <w:rFonts w:ascii="Courier" w:hAnsi="Courier" w:cs="Menlo Regular"/>
-          <w:sz w:val="24"/>
-          <w:szCs w:val="24"/>
-        </w:rPr>
-        <w:t xml:space="preserve">                     </w:t>
-      </w:r>
-      <w:proofErr w:type="spellStart"/>
-      <w:r>
-        <w:rPr>
-          <w:rFonts w:ascii="Courier" w:hAnsi="Courier" w:cs="Menlo Regular"/>
-          <w:sz w:val="24"/>
-          <w:szCs w:val="24"/>
-        </w:rPr>
-        <w:t>Dm</w:t>
-      </w:r>
-      <w:proofErr w:type="spellEnd"/>
-      <w:r>
-        <w:rPr>
-          <w:rFonts w:ascii="Courier" w:hAnsi="Courier" w:cs="Menlo Regular"/>
-          <w:sz w:val="24"/>
-          <w:szCs w:val="24"/>
-        </w:rPr>
-        <w:br/>
-      </w:r>
-      <w:r>
-        <w:rPr>
-          <w:rFonts w:ascii="Courier" w:hAnsi="Courier" w:cs="Menlo Regular"/>
-          <w:sz w:val="24"/>
-          <w:szCs w:val="24"/>
-        </w:rPr>
-        <w:t xml:space="preserve">Why </w:t>
-      </w:r>
-      <w:r>
-        <w:rPr>
-          <w:rFonts w:ascii="Courier" w:hAnsi="Courier" w:cs="Menlo Regular"/>
-          <w:sz w:val="24"/>
-          <w:szCs w:val="24"/>
-        </w:rPr>
-        <w:t xml:space="preserve">you </w:t>
-      </w:r>
-      <w:proofErr w:type="spellStart"/>
-      <w:proofErr w:type="gramStart"/>
-      <w:r>
-        <w:rPr>
-          <w:rFonts w:ascii="Courier" w:hAnsi="Courier" w:cs="Menlo Regular"/>
-          <w:sz w:val="24"/>
-          <w:szCs w:val="24"/>
-        </w:rPr>
-        <w:t>wanna</w:t>
-      </w:r>
-      <w:proofErr w:type="spellEnd"/>
-      <w:proofErr w:type="gramEnd"/>
-      <w:r>
-        <w:rPr>
-          <w:rFonts w:ascii="Courier" w:hAnsi="Courier" w:cs="Menlo Regular"/>
-          <w:sz w:val="24"/>
-          <w:szCs w:val="24"/>
-        </w:rPr>
-        <w:t xml:space="preserve"> </w:t>
-      </w:r>
-      <w:proofErr w:type="spellStart"/>
-      <w:r>
-        <w:rPr>
-          <w:rFonts w:ascii="Courier" w:hAnsi="Courier" w:cs="Menlo Regular"/>
-          <w:sz w:val="24"/>
-          <w:szCs w:val="24"/>
-        </w:rPr>
-        <w:t>wanna</w:t>
-      </w:r>
-      <w:proofErr w:type="spellEnd"/>
-      <w:r>
-        <w:rPr>
-          <w:rFonts w:ascii="Courier" w:hAnsi="Courier" w:cs="Menlo Regular"/>
-          <w:sz w:val="24"/>
-          <w:szCs w:val="24"/>
-        </w:rPr>
-        <w:t xml:space="preserve"> hurt me so bad?</w:t>
-      </w:r>
-      <w:r>
-        <w:rPr>
-          <w:rFonts w:ascii="Courier" w:hAnsi="Courier" w:cs="Menlo Regular"/>
-          <w:sz w:val="24"/>
-          <w:szCs w:val="24"/>
-        </w:rPr>
-        <w:br/>
-      </w:r>
-      <w:r>
-        <w:rPr>
-          <w:rFonts w:ascii="Courier" w:hAnsi="Courier" w:cs="Menlo Regular"/>
-          <w:sz w:val="24"/>
-          <w:szCs w:val="24"/>
-        </w:rPr>
-        <w:t xml:space="preserve">            G</w:t>
-      </w:r>
-    </w:p>
-    <w:p>
-      <w:pPr>
-        <w:pStyle w:val="NoSpacing"/>
-        <w:rPr>
-          <w:rFonts w:ascii="Courier" w:hAnsi="Courier" w:cs="Menlo Regular"/>
-          <w:sz w:val="24"/>
-          <w:szCs w:val="24"/>
-        </w:rPr>
-      </w:pPr>
-      <w:r>
-        <w:rPr>
-          <w:rFonts w:ascii="Courier" w:hAnsi="Courier" w:cs="Menlo Regular"/>
-          <w:sz w:val="24"/>
-          <w:szCs w:val="24"/>
-        </w:rPr>
-        <w:t>(So bad, so bad, so bad)</w:t>
-      </w:r>
-      <w:r>
-        <w:rPr>
-          <w:rFonts w:ascii="Courier" w:hAnsi="Courier" w:cs="Menlo Regular"/>
-          <w:sz w:val="24"/>
-          <w:szCs w:val="24"/>
-        </w:rPr>
-        <w:br/>
-      </w:r>
-      <w:r>
-        <w:rPr>
-          <w:rFonts w:ascii="Courier" w:hAnsi="Courier" w:cs="Menlo Regular"/>
-          <w:sz w:val="24"/>
-          <w:szCs w:val="24"/>
-        </w:rPr>
-        <w:t xml:space="preserve">  </w:t>
-      </w:r>
-      <w:proofErr w:type="spellStart"/>
-      <w:r>
-        <w:rPr>
-          <w:rFonts w:ascii="Courier" w:hAnsi="Courier" w:cs="Menlo Regular"/>
-          <w:sz w:val="24"/>
-          <w:szCs w:val="24"/>
-        </w:rPr>
-        <w:t>Em</w:t>
-      </w:r>
-      <w:proofErr w:type="spellEnd"/>
-      <w:r>
-        <w:rPr>
-          <w:rFonts w:ascii="Courier" w:hAnsi="Courier" w:cs="Menlo Regular"/>
-          <w:sz w:val="24"/>
-          <w:szCs w:val="24"/>
-        </w:rPr>
-        <w:t xml:space="preserve">                             Am</w:t>
-      </w:r>
-    </w:p>
-    <w:p>
-      <w:pPr>
-        <w:pStyle w:val="NoSpacing"/>
-        <w:rPr>
-          <w:rFonts w:ascii="Courier" w:hAnsi="Courier" w:cs="Menlo Regular"/>
-          <w:sz w:val="24"/>
-          <w:szCs w:val="24"/>
-        </w:rPr>
-      </w:pPr>
-      <w:r>
-        <w:rPr>
-          <w:rFonts w:ascii="Courier" w:hAnsi="Courier" w:cs="Menlo Regular"/>
-          <w:sz w:val="24"/>
-          <w:szCs w:val="24"/>
-        </w:rPr>
-        <w:t>I tried to tell my momma but she told me</w:t>
-      </w:r>
-      <w:r>
-        <w:rPr>
-          <w:rFonts w:ascii="Courier" w:hAnsi="Courier" w:cs="Menlo Regular"/>
-          <w:sz w:val="24"/>
-          <w:szCs w:val="24"/>
-        </w:rPr>
-        <w:br/>
-      </w:r>
-      <w:proofErr w:type="gramStart"/>
-      <w:r>
-        <w:rPr>
-          <w:rFonts w:ascii="Courier" w:hAnsi="Courier" w:cs="Menlo Regular"/>
-          <w:sz w:val="24"/>
-          <w:szCs w:val="24"/>
-        </w:rPr>
-        <w:t xml:space="preserve">                      </w:t>
-      </w:r>
-      <w:proofErr w:type="spellStart"/>
-      <w:r>
-        <w:rPr>
-          <w:rFonts w:ascii="Courier" w:hAnsi="Courier" w:cs="Menlo Regular"/>
-          <w:sz w:val="24"/>
-          <w:szCs w:val="24"/>
-        </w:rPr>
-        <w:t>Dm</w:t>
-      </w:r>
-      <w:proofErr w:type="spellEnd"/>
-      <w:proofErr w:type="gramEnd"/>
-    </w:p>
-    <w:p>
-      <w:pPr>
-        <w:pStyle w:val="NoSpacing"/>
-        <w:rPr>
-          <w:rFonts w:ascii="Courier" w:hAnsi="Courier" w:cs="Menlo Regular"/>
-          <w:sz w:val="24"/>
-          <w:szCs w:val="24"/>
-        </w:rPr>
-      </w:pPr>
-      <w:r>
-        <w:rPr>
-          <w:rFonts w:ascii="Courier" w:hAnsi="Courier" w:cs="Menlo Regular"/>
-          <w:sz w:val="24"/>
-          <w:szCs w:val="24"/>
-        </w:rPr>
-        <w:t>"This is one for your dad"</w:t>
-      </w:r>
-      <w:r>
-        <w:rPr>
-          <w:rFonts w:ascii="Courier" w:hAnsi="Courier" w:cs="Menlo Regular"/>
-          <w:sz w:val="24"/>
-          <w:szCs w:val="24"/>
-        </w:rPr>
-        <w:br/>
-      </w:r>
-      <w:proofErr w:type="gramStart"/>
-      <w:r>
-        <w:rPr>
-          <w:rFonts w:ascii="Courier" w:hAnsi="Courier" w:cs="Menlo Regular"/>
-          <w:sz w:val="24"/>
-          <w:szCs w:val="24"/>
-        </w:rPr>
-        <w:t xml:space="preserve">                G</w:t>
-      </w:r>
-      <w:proofErr w:type="gramEnd"/>
-    </w:p>
-    <w:p>
-      <w:pPr>
-        <w:pStyle w:val="NoSpacing"/>
-        <w:rPr>
-          <w:rFonts w:ascii="Courier" w:hAnsi="Courier" w:cs="Menlo Regular"/>
-          <w:sz w:val="24"/>
-          <w:szCs w:val="24"/>
-        </w:rPr>
-      </w:pPr>
-      <w:r>
-        <w:rPr>
-          <w:rFonts w:ascii="Courier" w:hAnsi="Courier" w:cs="Menlo Regular"/>
-          <w:sz w:val="24"/>
-          <w:szCs w:val="24"/>
-        </w:rPr>
-        <w:t>(Your dad, your dad, your dad)</w:t>
-      </w:r>
-      <w:r>
-        <w:rPr>
-          <w:rFonts w:ascii="Courier" w:hAnsi="Courier" w:cs="Menlo Regular"/>
-          <w:sz w:val="24"/>
-          <w:szCs w:val="24"/>
-        </w:rPr>
-        <w:br/>
-      </w:r>
-    </w:p>
-    <w:p>
-      <w:pPr>
-        <w:pStyle w:val="NoSpacing"/>
-        <w:rPr>
-          <w:rFonts w:ascii="Courier" w:hAnsi="Courier" w:cs="Menlo Regular"/>
-          <w:sz w:val="24"/>
-          <w:szCs w:val="24"/>
-        </w:rPr>
-      </w:pPr>
-      <w:r>
-        <w:rPr>
-          <w:rFonts w:ascii="Courier" w:hAnsi="Courier" w:cs="Menlo Regular"/>
-          <w:sz w:val="24"/>
-          <w:szCs w:val="24"/>
-        </w:rPr>
-        <w:t xml:space="preserve">               </w:t>
-      </w:r>
-      <w:proofErr w:type="spellStart"/>
-      <w:r>
-        <w:rPr>
-          <w:rFonts w:ascii="Courier" w:hAnsi="Courier" w:cs="Menlo Regular"/>
-          <w:sz w:val="24"/>
-          <w:szCs w:val="24"/>
-        </w:rPr>
-        <w:t>Em</w:t>
-      </w:r>
-      <w:proofErr w:type="spellEnd"/>
-      <w:r>
-        <w:rPr>
-          <w:rFonts w:ascii="Times New Roman" w:hAnsi="Times New Roman" w:cs="Times New Roman"/>
-          <w:sz w:val="24"/>
-          <w:szCs w:val="24"/>
-        </w:rPr>
-        <w:t>↓</w:t>
-      </w:r>
-      <w:r>
-        <w:rPr>
-          <w:rFonts w:ascii="Courier" w:hAnsi="Courier" w:cs="Menlo Regular"/>
-          <w:sz w:val="24"/>
-          <w:szCs w:val="24"/>
-        </w:rPr>
-        <w:t xml:space="preserve">       Am</w:t>
-      </w:r>
-      <w:r>
-        <w:rPr>
-          <w:rFonts w:ascii="Times New Roman" w:hAnsi="Times New Roman" w:cs="Times New Roman"/>
-          <w:sz w:val="24"/>
-          <w:szCs w:val="24"/>
-        </w:rPr>
-        <w:t>↓</w:t>
-      </w:r>
-      <w:r>
-        <w:rPr>
-          <w:rFonts w:ascii="Courier" w:hAnsi="Courier" w:cs="Menlo Regular"/>
-          <w:sz w:val="24"/>
-          <w:szCs w:val="24"/>
-        </w:rPr>
-        <w:br/>
-        <w:t>And I was like ugh! W</w:t>
-      </w:r>
-      <w:r>
-        <w:rPr>
-          <w:rFonts w:ascii="Courier" w:hAnsi="Courier" w:cs="Menlo Regular"/>
-          <w:sz w:val="24"/>
-          <w:szCs w:val="24"/>
-        </w:rPr>
-        <w:t>hy? U</w:t>
-      </w:r>
-      <w:r>
-        <w:rPr>
-          <w:rFonts w:ascii="Courier" w:hAnsi="Courier" w:cs="Menlo Regular"/>
-          <w:sz w:val="24"/>
-          <w:szCs w:val="24"/>
-        </w:rPr>
-        <w:t>gh! Why?</w:t>
-      </w:r>
-    </w:p>
-    <w:p>
-      <w:pPr>
-        <w:pStyle w:val="NoSpacing"/>
-        <w:rPr>
-          <w:rFonts w:ascii="Courier" w:hAnsi="Courier" w:cs="Menlo Regular"/>
-          <w:sz w:val="24"/>
-          <w:szCs w:val="24"/>
-        </w:rPr>
-      </w:pPr>
-      <w:proofErr w:type="spellStart"/>
-      <w:r>
-        <w:rPr>
-          <w:rFonts w:ascii="Courier" w:hAnsi="Courier" w:cs="Menlo Regular"/>
-          <w:sz w:val="24"/>
-          <w:szCs w:val="24"/>
-        </w:rPr>
-        <w:t>Dm</w:t>
-      </w:r>
-      <w:proofErr w:type="spellEnd"/>
-      <w:r>
-        <w:rPr>
-          <w:rFonts w:ascii="Times New Roman" w:hAnsi="Times New Roman" w:cs="Times New Roman"/>
-          <w:sz w:val="24"/>
-          <w:szCs w:val="24"/>
-        </w:rPr>
-        <w:t>↓</w:t>
-      </w:r>
-      <w:r>
-        <w:rPr>
-          <w:rFonts w:ascii="Courier" w:hAnsi="Courier" w:cs="Menlo Regular"/>
-          <w:sz w:val="24"/>
-          <w:szCs w:val="24"/>
-        </w:rPr>
-        <w:t xml:space="preserve">        G</w:t>
-      </w:r>
-      <w:r>
-        <w:rPr>
-          <w:rFonts w:ascii="Times New Roman" w:hAnsi="Times New Roman" w:cs="Times New Roman"/>
-          <w:sz w:val="24"/>
-          <w:szCs w:val="24"/>
-        </w:rPr>
-        <w:t>↓</w:t>
-      </w:r>
-    </w:p>
-    <w:p>
-      <w:pPr>
-        <w:pStyle w:val="NoSpacing"/>
-        <w:rPr>
-          <w:rFonts w:ascii="Courier" w:hAnsi="Courier" w:cs="Menlo Regular"/>
-          <w:sz w:val="24"/>
-          <w:szCs w:val="24"/>
-        </w:rPr>
-      </w:pPr>
-      <w:r>
-        <w:rPr>
-          <w:rFonts w:ascii="Courier" w:hAnsi="Courier" w:cs="Menlo Regular"/>
-          <w:sz w:val="24"/>
-          <w:szCs w:val="24"/>
-        </w:rPr>
-        <w:t>Ugh! W</w:t>
-      </w:r>
-      <w:r>
-        <w:rPr>
-          <w:rFonts w:ascii="Courier" w:hAnsi="Courier" w:cs="Menlo Regular"/>
-          <w:sz w:val="24"/>
-          <w:szCs w:val="24"/>
-        </w:rPr>
-        <w:t>hy</w:t>
-      </w:r>
-      <w:r>
-        <w:rPr>
-          <w:rFonts w:ascii="Courier" w:hAnsi="Courier" w:cs="Menlo Regular"/>
-          <w:sz w:val="24"/>
-          <w:szCs w:val="24"/>
-        </w:rPr>
-        <w:t>-y</w:t>
-      </w:r>
-      <w:r>
-        <w:rPr>
-          <w:rFonts w:ascii="Courier" w:hAnsi="Courier" w:cs="Menlo Regular"/>
-          <w:sz w:val="24"/>
-          <w:szCs w:val="24"/>
-        </w:rPr>
-        <w:t xml:space="preserve"> la</w:t>
-      </w:r>
-      <w:r>
-        <w:rPr>
-          <w:rFonts w:ascii="Courier" w:hAnsi="Courier" w:cs="Menlo Regular"/>
-          <w:sz w:val="24"/>
-          <w:szCs w:val="24"/>
-        </w:rPr>
-        <w:t>-a-</w:t>
-      </w:r>
-      <w:proofErr w:type="spellStart"/>
-      <w:r>
-        <w:rPr>
-          <w:rFonts w:ascii="Courier" w:hAnsi="Courier" w:cs="Menlo Regular"/>
-          <w:sz w:val="24"/>
-          <w:szCs w:val="24"/>
-        </w:rPr>
-        <w:t>dy</w:t>
-      </w:r>
-      <w:proofErr w:type="spellEnd"/>
-      <w:r>
-        <w:rPr>
-          <w:rFonts w:ascii="Courier" w:hAnsi="Courier" w:cs="Menlo Regular"/>
-          <w:sz w:val="24"/>
-          <w:szCs w:val="24"/>
-        </w:rPr>
-        <w:t xml:space="preserve">? </w:t>
-      </w:r>
-    </w:p>
-    <w:p>
-      <w:pPr>
-        <w:pStyle w:val="NoSpacing"/>
-        <w:rPr>
-          <w:rFonts w:ascii="Courier" w:hAnsi="Courier" w:cs="Menlo Regular"/>
-          <w:sz w:val="24"/>
-          <w:szCs w:val="24"/>
-        </w:rPr>
-      </w:pPr>
-      <w:proofErr w:type="spellStart"/>
-      <w:r>
-        <w:rPr>
-          <w:rFonts w:ascii="Courier" w:hAnsi="Courier" w:cs="Menlo Regular"/>
-          <w:sz w:val="24"/>
-          <w:szCs w:val="24"/>
-        </w:rPr>
-        <w:t>Em</w:t>
-      </w:r>
-      <w:proofErr w:type="spellEnd"/>
-      <w:r>
-        <w:rPr>
-          <w:rFonts w:ascii="Times New Roman" w:hAnsi="Times New Roman" w:cs="Times New Roman"/>
-          <w:sz w:val="24"/>
-          <w:szCs w:val="24"/>
-        </w:rPr>
-        <w:t>↓</w:t>
-      </w:r>
-      <w:r>
-        <w:rPr>
-          <w:rFonts w:ascii="Courier" w:hAnsi="Courier" w:cs="Menlo Regular"/>
-          <w:sz w:val="24"/>
-          <w:szCs w:val="24"/>
-        </w:rPr>
-        <w:t xml:space="preserve">             Am</w:t>
-      </w:r>
-      <w:r>
-        <w:rPr>
-          <w:rFonts w:ascii="Times New Roman" w:hAnsi="Times New Roman" w:cs="Times New Roman"/>
-          <w:sz w:val="24"/>
-          <w:szCs w:val="24"/>
-        </w:rPr>
-        <w:t>↓</w:t>
-      </w:r>
     </w:p>
     <w:p>
       <w:pPr>
@@ -3946,18 +3783,18 @@
         <mc:AlternateContent>
           <mc:Choice Requires="wps">
             <w:drawing>
-              <wp:anchor distT="0" distB="0" distL="114300" distR="114300" simplePos="0" relativeHeight="251663360" behindDoc="0" locked="0" layoutInCell="1" allowOverlap="1" wp14:anchorId="36BAC58E" wp14:editId="47C70CEB">
+              <wp:anchor distT="0" distB="0" distL="114300" distR="114300" simplePos="0" relativeHeight="251663360" behindDoc="0" locked="0" layoutInCell="1" allowOverlap="1" wp14:anchorId="37982187" wp14:editId="7543F1B1">
                 <wp:simplePos x="0" y="0"/>
                 <wp:positionH relativeFrom="column">
-                  <wp:posOffset>2400300</wp:posOffset>
+                  <wp:posOffset>3657600</wp:posOffset>
                 </wp:positionH>
                 <wp:positionV relativeFrom="paragraph">
-                  <wp:posOffset>126365</wp:posOffset>
+                  <wp:posOffset>179705</wp:posOffset>
                 </wp:positionV>
-                <wp:extent cx="4572000" cy="1028700"/>
-                <wp:effectExtent l="0" t="0" r="0" b="12700"/>
+                <wp:extent cx="2971800" cy="2057400"/>
+                <wp:effectExtent l="0" t="0" r="0" b="0"/>
                 <wp:wrapNone/>
-                <wp:docPr id="22" name="Text Box 22"/>
+                <wp:docPr id="11" name="Text Box 11"/>
                 <wp:cNvGraphicFramePr/>
                 <a:graphic xmlns:a="http://schemas.openxmlformats.org/drawingml/2006/main">
                   <a:graphicData uri="http://schemas.microsoft.com/office/word/2010/wordprocessingShape">
@@ -3966,7 +3803,7 @@
                       <wps:spPr>
                         <a:xfrm>
                           <a:off x="0" y="0"/>
-                          <a:ext cx="4572000" cy="1028700"/>
+                          <a:ext cx="2971800" cy="2057400"/>
                         </a:xfrm>
                         <a:prstGeom prst="rect">
                           <a:avLst/>
@@ -4004,10 +3841,10 @@
                                 <w:noProof/>
                               </w:rPr>
                               <w:drawing>
-                                <wp:inline distT="0" distB="0" distL="0" distR="0" wp14:anchorId="06CFDBBD" wp14:editId="6F2DA70B">
+                                <wp:inline distT="0" distB="0" distL="0" distR="0" wp14:anchorId="0767C187" wp14:editId="3278133D">
                                   <wp:extent cx="584200" cy="762000"/>
                                   <wp:effectExtent l="0" t="0" r="0" b="0"/>
-                                  <wp:docPr id="23" name="Picture 23" descr="Macintosh HD:Users:amelialin:Dropbox:Screenshots:Screenshot 2018-01-07 17.48.44.png"/>
+                                  <wp:docPr id="12" name="Picture 12" descr="Macintosh HD:Users:amelialin:Dropbox:Screenshots:Screenshot 2018-01-07 17.48.44.png"/>
                                   <wp:cNvGraphicFramePr>
                                     <a:graphicFrameLocks xmlns:a="http://schemas.openxmlformats.org/drawingml/2006/main" noChangeAspect="1"/>
                                   </wp:cNvGraphicFramePr>
@@ -4057,10 +3894,10 @@
                                 <w:noProof/>
                               </w:rPr>
                               <w:drawing>
-                                <wp:inline distT="0" distB="0" distL="0" distR="0" wp14:anchorId="456E327A" wp14:editId="2F93584D">
+                                <wp:inline distT="0" distB="0" distL="0" distR="0" wp14:anchorId="4386D1AB" wp14:editId="2626640A">
                                   <wp:extent cx="673100" cy="800100"/>
                                   <wp:effectExtent l="0" t="0" r="12700" b="12700"/>
-                                  <wp:docPr id="24" name="Picture 24" descr="Macintosh HD:Users:amelialin:Dropbox:Screenshots:Screenshot 2018-01-07 18.23.42.png"/>
+                                  <wp:docPr id="13" name="Picture 13" descr="Macintosh HD:Users:amelialin:Dropbox:Screenshots:Screenshot 2018-01-07 18.23.42.png"/>
                                   <wp:cNvGraphicFramePr>
                                     <a:graphicFrameLocks xmlns:a="http://schemas.openxmlformats.org/drawingml/2006/main" noChangeAspect="1"/>
                                   </wp:cNvGraphicFramePr>
@@ -4110,10 +3947,10 @@
                                 <w:noProof/>
                               </w:rPr>
                               <w:drawing>
-                                <wp:inline distT="0" distB="0" distL="0" distR="0" wp14:anchorId="42AF3D9E" wp14:editId="57DBA05A">
+                                <wp:inline distT="0" distB="0" distL="0" distR="0" wp14:anchorId="29D8A216" wp14:editId="76CEE049">
                                   <wp:extent cx="584200" cy="774700"/>
                                   <wp:effectExtent l="0" t="0" r="0" b="12700"/>
-                                  <wp:docPr id="25" name="Picture 25" descr="Macintosh HD:Users:amelialin:Dropbox:Screenshots:Screenshot 2018-01-07 18.23.50.png"/>
+                                  <wp:docPr id="14" name="Picture 14" descr="Macintosh HD:Users:amelialin:Dropbox:Screenshots:Screenshot 2018-01-07 18.23.50.png"/>
                                   <wp:cNvGraphicFramePr>
                                     <a:graphicFrameLocks xmlns:a="http://schemas.openxmlformats.org/drawingml/2006/main" noChangeAspect="1"/>
                                   </wp:cNvGraphicFramePr>
@@ -4163,10 +4000,10 @@
                                 <w:noProof/>
                               </w:rPr>
                               <w:drawing>
-                                <wp:inline distT="0" distB="0" distL="0" distR="0" wp14:anchorId="1FA38140" wp14:editId="5EA244F2">
+                                <wp:inline distT="0" distB="0" distL="0" distR="0" wp14:anchorId="797F367E" wp14:editId="205A8838">
                                   <wp:extent cx="596900" cy="762000"/>
                                   <wp:effectExtent l="0" t="0" r="12700" b="0"/>
-                                  <wp:docPr id="26" name="Picture 26" descr="Macintosh HD:Users:amelialin:Dropbox:Screenshots:Screenshot 2018-01-07 18.23.58.png"/>
+                                  <wp:docPr id="15" name="Picture 15" descr="Macintosh HD:Users:amelialin:Dropbox:Screenshots:Screenshot 2018-01-07 18.23.58.png"/>
                                   <wp:cNvGraphicFramePr>
                                     <a:graphicFrameLocks xmlns:a="http://schemas.openxmlformats.org/drawingml/2006/main" noChangeAspect="1"/>
                                   </wp:cNvGraphicFramePr>
@@ -4211,15 +4048,17 @@
                                 </wp:inline>
                               </w:drawing>
                             </w:r>
+                          </w:p>
+                          <w:p>
                             <w:r>
                               <w:rPr>
                                 <w:noProof/>
                               </w:rPr>
                               <w:drawing>
-                                <wp:inline distT="0" distB="0" distL="0" distR="0" wp14:anchorId="123BE9CF" wp14:editId="1F856146">
+                                <wp:inline distT="0" distB="0" distL="0" distR="0" wp14:anchorId="4C289D57" wp14:editId="4D28FA02">
                                   <wp:extent cx="609600" cy="787400"/>
                                   <wp:effectExtent l="0" t="0" r="0" b="0"/>
-                                  <wp:docPr id="27" name="Picture 27" descr="Macintosh HD:Users:amelialin:Dropbox:Screenshots:Screenshot 2018-01-07 18.24.14.png"/>
+                                  <wp:docPr id="16" name="Picture 16" descr="Macintosh HD:Users:amelialin:Dropbox:Screenshots:Screenshot 2018-01-07 18.24.14.png"/>
                                   <wp:cNvGraphicFramePr>
                                     <a:graphicFrameLocks xmlns:a="http://schemas.openxmlformats.org/drawingml/2006/main" noChangeAspect="1"/>
                                   </wp:cNvGraphicFramePr>
@@ -4269,10 +4108,10 @@
                                 <w:noProof/>
                               </w:rPr>
                               <w:drawing>
-                                <wp:inline distT="0" distB="0" distL="0" distR="0" wp14:anchorId="5AF1814F" wp14:editId="7DFAAD74">
+                                <wp:inline distT="0" distB="0" distL="0" distR="0" wp14:anchorId="380BEBAE" wp14:editId="3C5D3A98">
                                   <wp:extent cx="571500" cy="749300"/>
                                   <wp:effectExtent l="0" t="0" r="12700" b="12700"/>
-                                  <wp:docPr id="28" name="Picture 28" descr="Macintosh HD:Users:amelialin:Dropbox:Screenshots:Screenshot 2018-01-07 18.24.20.png"/>
+                                  <wp:docPr id="17" name="Picture 17" descr="Macintosh HD:Users:amelialin:Dropbox:Screenshots:Screenshot 2018-01-07 18.24.20.png"/>
                                   <wp:cNvGraphicFramePr>
                                     <a:graphicFrameLocks xmlns:a="http://schemas.openxmlformats.org/drawingml/2006/main" noChangeAspect="1"/>
                                   </wp:cNvGraphicFramePr>
@@ -4322,10 +4161,10 @@
                                 <w:noProof/>
                               </w:rPr>
                               <w:drawing>
-                                <wp:inline distT="0" distB="0" distL="0" distR="0" wp14:anchorId="14DD41B7" wp14:editId="072EC5A7">
+                                <wp:inline distT="0" distB="0" distL="0" distR="0" wp14:anchorId="5F9D9E87" wp14:editId="3CD77B8F">
                                   <wp:extent cx="558800" cy="787400"/>
                                   <wp:effectExtent l="0" t="0" r="0" b="0"/>
-                                  <wp:docPr id="29" name="Picture 29" descr="Macintosh HD:Users:amelialin:Dropbox:Screenshots:Screenshot 2018-01-07 18.24.30.png"/>
+                                  <wp:docPr id="18" name="Picture 18" descr="Macintosh HD:Users:amelialin:Dropbox:Screenshots:Screenshot 2018-01-07 18.24.30.png"/>
                                   <wp:cNvGraphicFramePr>
                                     <a:graphicFrameLocks xmlns:a="http://schemas.openxmlformats.org/drawingml/2006/main" noChangeAspect="1"/>
                                   </wp:cNvGraphicFramePr>
@@ -4370,6 +4209,59 @@
                                 </wp:inline>
                               </w:drawing>
                             </w:r>
+                            <w:r>
+                              <w:rPr>
+                                <w:noProof/>
+                              </w:rPr>
+                              <w:drawing>
+                                <wp:inline distT="0" distB="0" distL="0" distR="0" wp14:anchorId="31ABE09C" wp14:editId="29D49B56">
+                                  <wp:extent cx="609600" cy="777766"/>
+                                  <wp:effectExtent l="0" t="0" r="0" b="10160"/>
+                                  <wp:docPr id="19" name="Picture 19" descr="Macintosh HD:Users:amelialin:Dropbox:Screenshots:Screenshot 2018-01-16 21.05.30.png"/>
+                                  <wp:cNvGraphicFramePr>
+                                    <a:graphicFrameLocks xmlns:a="http://schemas.openxmlformats.org/drawingml/2006/main" noChangeAspect="1"/>
+                                  </wp:cNvGraphicFramePr>
+                                  <a:graphic xmlns:a="http://schemas.openxmlformats.org/drawingml/2006/main">
+                                    <a:graphicData uri="http://schemas.openxmlformats.org/drawingml/2006/picture">
+                                      <pic:pic xmlns:pic="http://schemas.openxmlformats.org/drawingml/2006/picture">
+                                        <pic:nvPicPr>
+                                          <pic:cNvPr id="0" name="Picture 2" descr="Macintosh HD:Users:amelialin:Dropbox:Screenshots:Screenshot 2018-01-16 21.05.30.png"/>
+                                          <pic:cNvPicPr>
+                                            <a:picLocks noChangeAspect="1" noChangeArrowheads="1"/>
+                                          </pic:cNvPicPr>
+                                        </pic:nvPicPr>
+                                        <pic:blipFill>
+                                          <a:blip r:embed="rId14">
+                                            <a:extLst>
+                                              <a:ext uri="{28A0092B-C50C-407E-A947-70E740481C1C}">
+                                                <a14:useLocalDpi xmlns:a14="http://schemas.microsoft.com/office/drawing/2010/main" val="0"/>
+                                              </a:ext>
+                                            </a:extLst>
+                                          </a:blip>
+                                          <a:srcRect/>
+                                          <a:stretch>
+                                            <a:fillRect/>
+                                          </a:stretch>
+                                        </pic:blipFill>
+                                        <pic:spPr bwMode="auto">
+                                          <a:xfrm>
+                                            <a:off x="0" y="0"/>
+                                            <a:ext cx="609600" cy="777766"/>
+                                          </a:xfrm>
+                                          <a:prstGeom prst="rect">
+                                            <a:avLst/>
+                                          </a:prstGeom>
+                                          <a:noFill/>
+                                          <a:ln>
+                                            <a:noFill/>
+                                          </a:ln>
+                                        </pic:spPr>
+                                      </pic:pic>
+                                    </a:graphicData>
+                                  </a:graphic>
+                                </wp:inline>
+                              </w:drawing>
+                            </w:r>
                           </w:p>
                           <w:p/>
                         </w:txbxContent>
@@ -4394,7 +4286,7 @@
           </mc:Choice>
           <mc:Fallback>
             <w:pict>
-              <v:shape id="Text Box 22" o:spid="_x0000_s1027" type="#_x0000_t202" style="position:absolute;margin-left:189pt;margin-top:9.95pt;width:5in;height:81pt;z-index:251663360;visibility:visible;mso-wrap-style:square;mso-width-percent:0;mso-height-percent:0;mso-wrap-distance-left:9pt;mso-wrap-distance-top:0;mso-wrap-distance-right:9pt;mso-wrap-distance-bottom:0;mso-position-horizontal:absolute;mso-position-horizontal-relative:text;mso-position-vertical:absolute;mso-position-vertical-relative:text;mso-width-percent:0;mso-height-percent:0;mso-width-relative:margin;mso-height-relative:margin;v-text-anchor:top" o:gfxdata="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" filled="f" stroked="f">
+              <v:shape id="Text Box 11" o:spid="_x0000_s1027" type="#_x0000_t202" style="position:absolute;margin-left:4in;margin-top:14.15pt;width:234pt;height:162pt;z-index:251663360;visibility:visible;mso-wrap-style:square;mso-width-percent:0;mso-height-percent:0;mso-wrap-distance-left:9pt;mso-wrap-distance-top:0;mso-wrap-distance-right:9pt;mso-wrap-distance-bottom:0;mso-position-horizontal:absolute;mso-position-horizontal-relative:text;mso-position-vertical:absolute;mso-position-vertical-relative:text;mso-width-percent:0;mso-height-percent:0;mso-width-relative:margin;mso-height-relative:margin;v-text-anchor:top" o:gfxdata="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" filled="f" stroked="f">
                 <v:textbox>
                   <w:txbxContent>
                     <w:p>
@@ -4403,10 +4295,10 @@
                           <w:noProof/>
                         </w:rPr>
                         <w:drawing>
-                          <wp:inline distT="0" distB="0" distL="0" distR="0" wp14:anchorId="06CFDBBD" wp14:editId="6F2DA70B">
+                          <wp:inline distT="0" distB="0" distL="0" distR="0" wp14:anchorId="0767C187" wp14:editId="3278133D">
                             <wp:extent cx="584200" cy="762000"/>
                             <wp:effectExtent l="0" t="0" r="0" b="0"/>
-                            <wp:docPr id="23" name="Picture 23" descr="Macintosh HD:Users:amelialin:Dropbox:Screenshots:Screenshot 2018-01-07 17.48.44.png"/>
+                            <wp:docPr id="12" name="Picture 12" descr="Macintosh HD:Users:amelialin:Dropbox:Screenshots:Screenshot 2018-01-07 17.48.44.png"/>
                             <wp:cNvGraphicFramePr>
                               <a:graphicFrameLocks xmlns:a="http://schemas.openxmlformats.org/drawingml/2006/main" noChangeAspect="1"/>
                             </wp:cNvGraphicFramePr>
@@ -4456,10 +4348,10 @@
                           <w:noProof/>
                         </w:rPr>
                         <w:drawing>
-                          <wp:inline distT="0" distB="0" distL="0" distR="0" wp14:anchorId="456E327A" wp14:editId="2F93584D">
+                          <wp:inline distT="0" distB="0" distL="0" distR="0" wp14:anchorId="4386D1AB" wp14:editId="2626640A">
                             <wp:extent cx="673100" cy="800100"/>
                             <wp:effectExtent l="0" t="0" r="12700" b="12700"/>
-                            <wp:docPr id="24" name="Picture 24" descr="Macintosh HD:Users:amelialin:Dropbox:Screenshots:Screenshot 2018-01-07 18.23.42.png"/>
+                            <wp:docPr id="13" name="Picture 13" descr="Macintosh HD:Users:amelialin:Dropbox:Screenshots:Screenshot 2018-01-07 18.23.42.png"/>
                             <wp:cNvGraphicFramePr>
                               <a:graphicFrameLocks xmlns:a="http://schemas.openxmlformats.org/drawingml/2006/main" noChangeAspect="1"/>
                             </wp:cNvGraphicFramePr>
@@ -4509,10 +4401,10 @@
                           <w:noProof/>
                         </w:rPr>
                         <w:drawing>
-                          <wp:inline distT="0" distB="0" distL="0" distR="0" wp14:anchorId="42AF3D9E" wp14:editId="57DBA05A">
+                          <wp:inline distT="0" distB="0" distL="0" distR="0" wp14:anchorId="29D8A216" wp14:editId="76CEE049">
                             <wp:extent cx="584200" cy="774700"/>
                             <wp:effectExtent l="0" t="0" r="0" b="12700"/>
-                            <wp:docPr id="25" name="Picture 25" descr="Macintosh HD:Users:amelialin:Dropbox:Screenshots:Screenshot 2018-01-07 18.23.50.png"/>
+                            <wp:docPr id="14" name="Picture 14" descr="Macintosh HD:Users:amelialin:Dropbox:Screenshots:Screenshot 2018-01-07 18.23.50.png"/>
                             <wp:cNvGraphicFramePr>
                               <a:graphicFrameLocks xmlns:a="http://schemas.openxmlformats.org/drawingml/2006/main" noChangeAspect="1"/>
                             </wp:cNvGraphicFramePr>
@@ -4562,10 +4454,10 @@
                           <w:noProof/>
                         </w:rPr>
                         <w:drawing>
-                          <wp:inline distT="0" distB="0" distL="0" distR="0" wp14:anchorId="1FA38140" wp14:editId="5EA244F2">
+                          <wp:inline distT="0" distB="0" distL="0" distR="0" wp14:anchorId="797F367E" wp14:editId="205A8838">
                             <wp:extent cx="596900" cy="762000"/>
                             <wp:effectExtent l="0" t="0" r="12700" b="0"/>
-                            <wp:docPr id="26" name="Picture 26" descr="Macintosh HD:Users:amelialin:Dropbox:Screenshots:Screenshot 2018-01-07 18.23.58.png"/>
+                            <wp:docPr id="15" name="Picture 15" descr="Macintosh HD:Users:amelialin:Dropbox:Screenshots:Screenshot 2018-01-07 18.23.58.png"/>
                             <wp:cNvGraphicFramePr>
                               <a:graphicFrameLocks xmlns:a="http://schemas.openxmlformats.org/drawingml/2006/main" noChangeAspect="1"/>
                             </wp:cNvGraphicFramePr>
@@ -4610,15 +4502,17 @@
                           </wp:inline>
                         </w:drawing>
                       </w:r>
+                    </w:p>
+                    <w:p>
                       <w:r>
                         <w:rPr>
                           <w:noProof/>
                         </w:rPr>
                         <w:drawing>
-                          <wp:inline distT="0" distB="0" distL="0" distR="0" wp14:anchorId="123BE9CF" wp14:editId="1F856146">
+                          <wp:inline distT="0" distB="0" distL="0" distR="0" wp14:anchorId="4C289D57" wp14:editId="4D28FA02">
                             <wp:extent cx="609600" cy="787400"/>
                             <wp:effectExtent l="0" t="0" r="0" b="0"/>
-                            <wp:docPr id="27" name="Picture 27" descr="Macintosh HD:Users:amelialin:Dropbox:Screenshots:Screenshot 2018-01-07 18.24.14.png"/>
+                            <wp:docPr id="16" name="Picture 16" descr="Macintosh HD:Users:amelialin:Dropbox:Screenshots:Screenshot 2018-01-07 18.24.14.png"/>
                             <wp:cNvGraphicFramePr>
                               <a:graphicFrameLocks xmlns:a="http://schemas.openxmlformats.org/drawingml/2006/main" noChangeAspect="1"/>
                             </wp:cNvGraphicFramePr>
@@ -4668,10 +4562,10 @@
                           <w:noProof/>
                         </w:rPr>
                         <w:drawing>
-                          <wp:inline distT="0" distB="0" distL="0" distR="0" wp14:anchorId="5AF1814F" wp14:editId="7DFAAD74">
+                          <wp:inline distT="0" distB="0" distL="0" distR="0" wp14:anchorId="380BEBAE" wp14:editId="3C5D3A98">
                             <wp:extent cx="571500" cy="749300"/>
                             <wp:effectExtent l="0" t="0" r="12700" b="12700"/>
-                            <wp:docPr id="28" name="Picture 28" descr="Macintosh HD:Users:amelialin:Dropbox:Screenshots:Screenshot 2018-01-07 18.24.20.png"/>
+                            <wp:docPr id="17" name="Picture 17" descr="Macintosh HD:Users:amelialin:Dropbox:Screenshots:Screenshot 2018-01-07 18.24.20.png"/>
                             <wp:cNvGraphicFramePr>
                               <a:graphicFrameLocks xmlns:a="http://schemas.openxmlformats.org/drawingml/2006/main" noChangeAspect="1"/>
                             </wp:cNvGraphicFramePr>
@@ -4721,10 +4615,10 @@
                           <w:noProof/>
                         </w:rPr>
                         <w:drawing>
-                          <wp:inline distT="0" distB="0" distL="0" distR="0" wp14:anchorId="14DD41B7" wp14:editId="072EC5A7">
+                          <wp:inline distT="0" distB="0" distL="0" distR="0" wp14:anchorId="5F9D9E87" wp14:editId="3CD77B8F">
                             <wp:extent cx="558800" cy="787400"/>
                             <wp:effectExtent l="0" t="0" r="0" b="0"/>
-                            <wp:docPr id="29" name="Picture 29" descr="Macintosh HD:Users:amelialin:Dropbox:Screenshots:Screenshot 2018-01-07 18.24.30.png"/>
+                            <wp:docPr id="18" name="Picture 18" descr="Macintosh HD:Users:amelialin:Dropbox:Screenshots:Screenshot 2018-01-07 18.24.30.png"/>
                             <wp:cNvGraphicFramePr>
                               <a:graphicFrameLocks xmlns:a="http://schemas.openxmlformats.org/drawingml/2006/main" noChangeAspect="1"/>
                             </wp:cNvGraphicFramePr>
@@ -4769,6 +4663,59 @@
                           </wp:inline>
                         </w:drawing>
                       </w:r>
+                      <w:r>
+                        <w:rPr>
+                          <w:noProof/>
+                        </w:rPr>
+                        <w:drawing>
+                          <wp:inline distT="0" distB="0" distL="0" distR="0" wp14:anchorId="31ABE09C" wp14:editId="29D49B56">
+                            <wp:extent cx="609600" cy="777766"/>
+                            <wp:effectExtent l="0" t="0" r="0" b="10160"/>
+                            <wp:docPr id="19" name="Picture 19" descr="Macintosh HD:Users:amelialin:Dropbox:Screenshots:Screenshot 2018-01-16 21.05.30.png"/>
+                            <wp:cNvGraphicFramePr>
+                              <a:graphicFrameLocks xmlns:a="http://schemas.openxmlformats.org/drawingml/2006/main" noChangeAspect="1"/>
+                            </wp:cNvGraphicFramePr>
+                            <a:graphic xmlns:a="http://schemas.openxmlformats.org/drawingml/2006/main">
+                              <a:graphicData uri="http://schemas.openxmlformats.org/drawingml/2006/picture">
+                                <pic:pic xmlns:pic="http://schemas.openxmlformats.org/drawingml/2006/picture">
+                                  <pic:nvPicPr>
+                                    <pic:cNvPr id="0" name="Picture 2" descr="Macintosh HD:Users:amelialin:Dropbox:Screenshots:Screenshot 2018-01-16 21.05.30.png"/>
+                                    <pic:cNvPicPr>
+                                      <a:picLocks noChangeAspect="1" noChangeArrowheads="1"/>
+                                    </pic:cNvPicPr>
+                                  </pic:nvPicPr>
+                                  <pic:blipFill>
+                                    <a:blip r:embed="rId14">
+                                      <a:extLst>
+                                        <a:ext uri="{28A0092B-C50C-407E-A947-70E740481C1C}">
+                                          <a14:useLocalDpi xmlns:a14="http://schemas.microsoft.com/office/drawing/2010/main" val="0"/>
+                                        </a:ext>
+                                      </a:extLst>
+                                    </a:blip>
+                                    <a:srcRect/>
+                                    <a:stretch>
+                                      <a:fillRect/>
+                                    </a:stretch>
+                                  </pic:blipFill>
+                                  <pic:spPr bwMode="auto">
+                                    <a:xfrm>
+                                      <a:off x="0" y="0"/>
+                                      <a:ext cx="609600" cy="777766"/>
+                                    </a:xfrm>
+                                    <a:prstGeom prst="rect">
+                                      <a:avLst/>
+                                    </a:prstGeom>
+                                    <a:noFill/>
+                                    <a:ln>
+                                      <a:noFill/>
+                                    </a:ln>
+                                  </pic:spPr>
+                                </pic:pic>
+                              </a:graphicData>
+                            </a:graphic>
+                          </wp:inline>
+                        </w:drawing>
+                      </w:r>
                     </w:p>
                     <w:p/>
                   </w:txbxContent>
@@ -4784,6 +4731,265 @@
           <w:sz w:val="24"/>
           <w:szCs w:val="24"/>
         </w:rPr>
+        <w:t>(Your dad, your dad, your dad)</w:t>
+      </w:r>
+      <w:r>
+        <w:rPr>
+          <w:rFonts w:ascii="Courier" w:hAnsi="Courier" w:cs="Menlo Regular"/>
+          <w:sz w:val="24"/>
+          <w:szCs w:val="24"/>
+        </w:rPr>
+        <w:br/>
+      </w:r>
+    </w:p>
+    <w:p>
+      <w:pPr>
+        <w:pStyle w:val="NoSpacing"/>
+        <w:rPr>
+          <w:rFonts w:ascii="Courier" w:hAnsi="Courier" w:cs="Menlo Regular"/>
+          <w:sz w:val="24"/>
+          <w:szCs w:val="24"/>
+        </w:rPr>
+      </w:pPr>
+      <w:r>
+        <w:rPr>
+          <w:rFonts w:ascii="Courier" w:hAnsi="Courier" w:cs="Menlo Regular"/>
+          <w:sz w:val="24"/>
+          <w:szCs w:val="24"/>
+        </w:rPr>
+        <w:t xml:space="preserve">               </w:t>
+      </w:r>
+      <w:proofErr w:type="spellStart"/>
+      <w:r>
+        <w:rPr>
+          <w:rFonts w:ascii="Courier" w:hAnsi="Courier" w:cs="Menlo Regular"/>
+          <w:sz w:val="24"/>
+          <w:szCs w:val="24"/>
+        </w:rPr>
+        <w:t>Em</w:t>
+      </w:r>
+      <w:proofErr w:type="spellEnd"/>
+      <w:r>
+        <w:rPr>
+          <w:rFonts w:ascii="Times New Roman" w:hAnsi="Times New Roman" w:cs="Times New Roman"/>
+          <w:sz w:val="24"/>
+          <w:szCs w:val="24"/>
+        </w:rPr>
+        <w:t>↓</w:t>
+      </w:r>
+      <w:r>
+        <w:rPr>
+          <w:rFonts w:ascii="Courier" w:hAnsi="Courier" w:cs="Menlo Regular"/>
+          <w:sz w:val="24"/>
+          <w:szCs w:val="24"/>
+        </w:rPr>
+        <w:t xml:space="preserve">       Am</w:t>
+      </w:r>
+      <w:r>
+        <w:rPr>
+          <w:rFonts w:ascii="Times New Roman" w:hAnsi="Times New Roman" w:cs="Times New Roman"/>
+          <w:sz w:val="24"/>
+          <w:szCs w:val="24"/>
+        </w:rPr>
+        <w:t>↓</w:t>
+      </w:r>
+      <w:r>
+        <w:rPr>
+          <w:rFonts w:ascii="Courier" w:hAnsi="Courier" w:cs="Menlo Regular"/>
+          <w:sz w:val="24"/>
+          <w:szCs w:val="24"/>
+        </w:rPr>
+        <w:br/>
+        <w:t>And I was like ugh! W</w:t>
+      </w:r>
+      <w:r>
+        <w:rPr>
+          <w:rFonts w:ascii="Courier" w:hAnsi="Courier" w:cs="Menlo Regular"/>
+          <w:sz w:val="24"/>
+          <w:szCs w:val="24"/>
+        </w:rPr>
+        <w:t>hy? U</w:t>
+      </w:r>
+      <w:r>
+        <w:rPr>
+          <w:rFonts w:ascii="Courier" w:hAnsi="Courier" w:cs="Menlo Regular"/>
+          <w:sz w:val="24"/>
+          <w:szCs w:val="24"/>
+        </w:rPr>
+        <w:t>gh! Why?</w:t>
+      </w:r>
+    </w:p>
+    <w:p>
+      <w:pPr>
+        <w:pStyle w:val="NoSpacing"/>
+        <w:rPr>
+          <w:rFonts w:ascii="Courier" w:hAnsi="Courier" w:cs="Menlo Regular"/>
+          <w:sz w:val="24"/>
+          <w:szCs w:val="24"/>
+        </w:rPr>
+      </w:pPr>
+      <w:proofErr w:type="spellStart"/>
+      <w:r>
+        <w:rPr>
+          <w:rFonts w:ascii="Courier" w:hAnsi="Courier" w:cs="Menlo Regular"/>
+          <w:sz w:val="24"/>
+          <w:szCs w:val="24"/>
+        </w:rPr>
+        <w:t>Dm</w:t>
+      </w:r>
+      <w:proofErr w:type="spellEnd"/>
+      <w:r>
+        <w:rPr>
+          <w:rFonts w:ascii="Times New Roman" w:hAnsi="Times New Roman" w:cs="Times New Roman"/>
+          <w:sz w:val="24"/>
+          <w:szCs w:val="24"/>
+        </w:rPr>
+        <w:t>↓</w:t>
+      </w:r>
+      <w:r>
+        <w:rPr>
+          <w:rFonts w:ascii="Courier" w:hAnsi="Courier" w:cs="Menlo Regular"/>
+          <w:sz w:val="24"/>
+          <w:szCs w:val="24"/>
+        </w:rPr>
+        <w:t xml:space="preserve">        G</w:t>
+      </w:r>
+      <w:r>
+        <w:rPr>
+          <w:rFonts w:ascii="Times New Roman" w:hAnsi="Times New Roman" w:cs="Times New Roman"/>
+          <w:sz w:val="24"/>
+          <w:szCs w:val="24"/>
+        </w:rPr>
+        <w:t>↓</w:t>
+      </w:r>
+    </w:p>
+    <w:p>
+      <w:pPr>
+        <w:pStyle w:val="NoSpacing"/>
+        <w:rPr>
+          <w:rFonts w:ascii="Courier" w:hAnsi="Courier" w:cs="Menlo Regular"/>
+          <w:sz w:val="24"/>
+          <w:szCs w:val="24"/>
+        </w:rPr>
+      </w:pPr>
+      <w:r>
+        <w:rPr>
+          <w:rFonts w:ascii="Courier" w:hAnsi="Courier" w:cs="Menlo Regular"/>
+          <w:sz w:val="24"/>
+          <w:szCs w:val="24"/>
+        </w:rPr>
+        <w:t>Ugh! W</w:t>
+      </w:r>
+      <w:r>
+        <w:rPr>
+          <w:rFonts w:ascii="Courier" w:hAnsi="Courier" w:cs="Menlo Regular"/>
+          <w:sz w:val="24"/>
+          <w:szCs w:val="24"/>
+        </w:rPr>
+        <w:t>hy</w:t>
+      </w:r>
+      <w:r>
+        <w:rPr>
+          <w:rFonts w:ascii="Courier" w:hAnsi="Courier" w:cs="Menlo Regular"/>
+          <w:sz w:val="24"/>
+          <w:szCs w:val="24"/>
+        </w:rPr>
+        <w:t>-y</w:t>
+      </w:r>
+      <w:r>
+        <w:rPr>
+          <w:rFonts w:ascii="Courier" w:hAnsi="Courier" w:cs="Menlo Regular"/>
+          <w:sz w:val="24"/>
+          <w:szCs w:val="24"/>
+        </w:rPr>
+        <w:t xml:space="preserve"> la</w:t>
+      </w:r>
+      <w:r>
+        <w:rPr>
+          <w:rFonts w:ascii="Courier" w:hAnsi="Courier" w:cs="Menlo Regular"/>
+          <w:sz w:val="24"/>
+          <w:szCs w:val="24"/>
+        </w:rPr>
+        <w:t>-a-</w:t>
+      </w:r>
+      <w:proofErr w:type="spellStart"/>
+      <w:r>
+        <w:rPr>
+          <w:rFonts w:ascii="Courier" w:hAnsi="Courier" w:cs="Menlo Regular"/>
+          <w:sz w:val="24"/>
+          <w:szCs w:val="24"/>
+        </w:rPr>
+        <w:t>dy</w:t>
+      </w:r>
+      <w:proofErr w:type="spellEnd"/>
+      <w:r>
+        <w:rPr>
+          <w:rFonts w:ascii="Courier" w:hAnsi="Courier" w:cs="Menlo Regular"/>
+          <w:sz w:val="24"/>
+          <w:szCs w:val="24"/>
+        </w:rPr>
+        <w:t xml:space="preserve">? </w:t>
+      </w:r>
+    </w:p>
+    <w:p>
+      <w:pPr>
+        <w:pStyle w:val="NoSpacing"/>
+        <w:rPr>
+          <w:rFonts w:ascii="Courier" w:hAnsi="Courier" w:cs="Menlo Regular"/>
+          <w:sz w:val="24"/>
+          <w:szCs w:val="24"/>
+        </w:rPr>
+      </w:pPr>
+      <w:proofErr w:type="spellStart"/>
+      <w:r>
+        <w:rPr>
+          <w:rFonts w:ascii="Courier" w:hAnsi="Courier" w:cs="Menlo Regular"/>
+          <w:sz w:val="24"/>
+          <w:szCs w:val="24"/>
+        </w:rPr>
+        <w:t>Em</w:t>
+      </w:r>
+      <w:proofErr w:type="spellEnd"/>
+      <w:r>
+        <w:rPr>
+          <w:rFonts w:ascii="Times New Roman" w:hAnsi="Times New Roman" w:cs="Times New Roman"/>
+          <w:sz w:val="24"/>
+          <w:szCs w:val="24"/>
+        </w:rPr>
+        <w:t>↓</w:t>
+      </w:r>
+      <w:r>
+        <w:rPr>
+          <w:rFonts w:ascii="Courier" w:hAnsi="Courier" w:cs="Menlo Regular"/>
+          <w:sz w:val="24"/>
+          <w:szCs w:val="24"/>
+        </w:rPr>
+        <w:t xml:space="preserve">             Am</w:t>
+      </w:r>
+      <w:r>
+        <w:rPr>
+          <w:rFonts w:ascii="Times New Roman" w:hAnsi="Times New Roman" w:cs="Times New Roman"/>
+          <w:sz w:val="24"/>
+          <w:szCs w:val="24"/>
+        </w:rPr>
+        <w:t>↓</w:t>
+      </w:r>
+    </w:p>
+    <w:p>
+      <w:pPr>
+        <w:pStyle w:val="NoSpacing"/>
+        <w:rPr>
+          <w:rFonts w:ascii="Courier" w:hAnsi="Courier" w:cs="Menlo Regular"/>
+          <w:sz w:val="24"/>
+          <w:szCs w:val="24"/>
+        </w:rPr>
+      </w:pPr>
+      <w:r>
+        <w:rPr>
+          <w:rFonts w:ascii="Courier" w:hAnsi="Courier" w:cs="Menlo Regular"/>
+          <w:sz w:val="24"/>
+          <w:szCs w:val="24"/>
+        </w:rPr>
         <w:t>Oh! I love you</w:t>
       </w:r>
       <w:r>
@@ -4901,23 +5107,6 @@
           <w:szCs w:val="24"/>
         </w:rPr>
       </w:pPr>
-      <w:r>
-        <w:rPr>
-          <w:rFonts w:ascii="Courier" w:hAnsi="Courier" w:cs="Menlo Regular"/>
-          <w:i/>
-          <w:sz w:val="24"/>
-          <w:szCs w:val="24"/>
-        </w:rPr>
-        <w:t>[Repeat Chorus]</w:t>
-      </w:r>
-      <w:r>
-        <w:rPr>
-          <w:rFonts w:ascii="Courier" w:hAnsi="Courier" w:cs="Menlo Regular"/>
-          <w:sz w:val="24"/>
-          <w:szCs w:val="24"/>
-        </w:rPr>
-        <w:t xml:space="preserve">    </w:t>
-      </w:r>
       <w:r>
         <w:rPr>
           <w:rFonts w:ascii="Courier" w:hAnsi="Courier" w:cs="Menlo Regular"/>
@@ -4929,10 +5118,10 @@
         <mc:AlternateContent>
           <mc:Choice Requires="wps">
             <w:drawing>
-              <wp:anchor distT="0" distB="0" distL="114300" distR="114300" simplePos="0" relativeHeight="251659264" behindDoc="0" locked="0" layoutInCell="1" allowOverlap="1" wp14:anchorId="6CA2DFC0" wp14:editId="3F6EA9DC">
+              <wp:anchor distT="0" distB="0" distL="114300" distR="114300" simplePos="0" relativeHeight="251659264" behindDoc="0" locked="0" layoutInCell="1" allowOverlap="1" wp14:anchorId="6CA2DFC0" wp14:editId="5C2BA47F">
                 <wp:simplePos x="0" y="0"/>
                 <wp:positionH relativeFrom="column">
-                  <wp:posOffset>-114300</wp:posOffset>
+                  <wp:posOffset>-228600</wp:posOffset>
                 </wp:positionH>
                 <wp:positionV relativeFrom="paragraph">
                   <wp:posOffset>2187575</wp:posOffset>
@@ -4981,6 +5170,7 @@
                       </wps:style>
                       <wps:txbx>
                         <w:txbxContent>
+                          <w:p/>
                           <w:p>
                             <w:r>
                               <w:rPr>
@@ -5004,7 +5194,7 @@
                                           </pic:cNvPicPr>
                                         </pic:nvPicPr>
                                         <pic:blipFill>
-                                          <a:blip r:embed="rId14">
+                                          <a:blip r:embed="rId15">
                                             <a:extLst>
                                               <a:ext uri="{28A0092B-C50C-407E-A947-70E740481C1C}">
                                                 <a14:useLocalDpi xmlns:a14="http://schemas.microsoft.com/office/drawing/2010/main" val="0"/>
@@ -5057,7 +5247,7 @@
                                           </pic:cNvPicPr>
                                         </pic:nvPicPr>
                                         <pic:blipFill>
-                                          <a:blip r:embed="rId15">
+                                          <a:blip r:embed="rId16">
                                             <a:extLst>
                                               <a:ext uri="{28A0092B-C50C-407E-A947-70E740481C1C}">
                                                 <a14:useLocalDpi xmlns:a14="http://schemas.microsoft.com/office/drawing/2010/main" val="0"/>
@@ -5110,7 +5300,7 @@
                                           </pic:cNvPicPr>
                                         </pic:nvPicPr>
                                         <pic:blipFill>
-                                          <a:blip r:embed="rId16">
+                                          <a:blip r:embed="rId17">
                                             <a:extLst>
                                               <a:ext uri="{28A0092B-C50C-407E-A947-70E740481C1C}">
                                                 <a14:useLocalDpi xmlns:a14="http://schemas.microsoft.com/office/drawing/2010/main" val="0"/>
@@ -5163,7 +5353,7 @@
                                           </pic:cNvPicPr>
                                         </pic:nvPicPr>
                                         <pic:blipFill>
-                                          <a:blip r:embed="rId17">
+                                          <a:blip r:embed="rId18">
                                             <a:extLst>
                                               <a:ext uri="{28A0092B-C50C-407E-A947-70E740481C1C}">
                                                 <a14:useLocalDpi xmlns:a14="http://schemas.microsoft.com/office/drawing/2010/main" val="0"/>
@@ -5216,7 +5406,7 @@
                                           </pic:cNvPicPr>
                                         </pic:nvPicPr>
                                         <pic:blipFill>
-                                          <a:blip r:embed="rId18">
+                                          <a:blip r:embed="rId19">
                                             <a:extLst>
                                               <a:ext uri="{28A0092B-C50C-407E-A947-70E740481C1C}">
                                                 <a14:useLocalDpi xmlns:a14="http://schemas.microsoft.com/office/drawing/2010/main" val="0"/>
@@ -5269,7 +5459,7 @@
                                           </pic:cNvPicPr>
                                         </pic:nvPicPr>
                                         <pic:blipFill>
-                                          <a:blip r:embed="rId19">
+                                          <a:blip r:embed="rId20">
                                             <a:extLst>
                                               <a:ext uri="{28A0092B-C50C-407E-A947-70E740481C1C}">
                                                 <a14:useLocalDpi xmlns:a14="http://schemas.microsoft.com/office/drawing/2010/main" val="0"/>
@@ -5322,7 +5512,7 @@
                                           </pic:cNvPicPr>
                                         </pic:nvPicPr>
                                         <pic:blipFill>
-                                          <a:blip r:embed="rId20">
+                                          <a:blip r:embed="rId21">
                                             <a:extLst>
                                               <a:ext uri="{28A0092B-C50C-407E-A947-70E740481C1C}">
                                                 <a14:useLocalDpi xmlns:a14="http://schemas.microsoft.com/office/drawing/2010/main" val="0"/>
@@ -5377,9 +5567,10 @@
           </mc:Choice>
           <mc:Fallback>
             <w:pict>
-              <v:shape id="Text Box 20" o:spid="_x0000_s1028" type="#_x0000_t202" style="position:absolute;margin-left:-8.95pt;margin-top:172.25pt;width:558pt;height:117pt;z-index:251659264;visibility:visible;mso-wrap-style:square;mso-width-percent:0;mso-height-percent:0;mso-wrap-distance-left:9pt;mso-wrap-distance-top:0;mso-wrap-distance-right:9pt;mso-wrap-distance-bottom:0;mso-position-horizontal:absolute;mso-position-horizontal-relative:text;mso-position-vertical:absolute;mso-position-vertical-relative:text;mso-width-percent:0;mso-height-percent:0;mso-width-relative:margin;mso-height-relative:margin;v-text-anchor:top" o:gfxdata="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" filled="f" stroked="f">
+              <v:shape id="Text Box 20" o:spid="_x0000_s1028" type="#_x0000_t202" style="position:absolute;margin-left:-17.95pt;margin-top:172.25pt;width:558pt;height:117pt;z-index:251659264;visibility:visible;mso-wrap-style:square;mso-width-percent:0;mso-height-percent:0;mso-wrap-distance-left:9pt;mso-wrap-distance-top:0;mso-wrap-distance-right:9pt;mso-wrap-distance-bottom:0;mso-position-horizontal:absolute;mso-position-horizontal-relative:text;mso-position-vertical:absolute;mso-position-vertical-relative:text;mso-width-percent:0;mso-height-percent:0;mso-width-relative:margin;mso-height-relative:margin;v-text-anchor:top" o:gfxdata="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" filled="f" stroked="f">
                 <v:textbox>
                   <w:txbxContent>
+                    <w:p/>
                     <w:p>
                       <w:r>
                         <w:rPr>
@@ -5403,7 +5594,7 @@
                                     </pic:cNvPicPr>
                                   </pic:nvPicPr>
                                   <pic:blipFill>
-                                    <a:blip r:embed="rId14">
+                                    <a:blip r:embed="rId15">
                                       <a:extLst>
                                         <a:ext uri="{28A0092B-C50C-407E-A947-70E740481C1C}">
                                           <a14:useLocalDpi xmlns:a14="http://schemas.microsoft.com/office/drawing/2010/main" val="0"/>
@@ -5456,7 +5647,7 @@
                                     </pic:cNvPicPr>
                                   </pic:nvPicPr>
                                   <pic:blipFill>
-                                    <a:blip r:embed="rId15">
+                                    <a:blip r:embed="rId16">
                                       <a:extLst>
                                         <a:ext uri="{28A0092B-C50C-407E-A947-70E740481C1C}">
                                           <a14:useLocalDpi xmlns:a14="http://schemas.microsoft.com/office/drawing/2010/main" val="0"/>
@@ -5509,7 +5700,7 @@
                                     </pic:cNvPicPr>
                                   </pic:nvPicPr>
                                   <pic:blipFill>
-                                    <a:blip r:embed="rId16">
+                                    <a:blip r:embed="rId17">
                                       <a:extLst>
                                         <a:ext uri="{28A0092B-C50C-407E-A947-70E740481C1C}">
                                           <a14:useLocalDpi xmlns:a14="http://schemas.microsoft.com/office/drawing/2010/main" val="0"/>
@@ -5562,7 +5753,7 @@
                                     </pic:cNvPicPr>
                                   </pic:nvPicPr>
                                   <pic:blipFill>
-                                    <a:blip r:embed="rId17">
+                                    <a:blip r:embed="rId18">
                                       <a:extLst>
                                         <a:ext uri="{28A0092B-C50C-407E-A947-70E740481C1C}">
                                           <a14:useLocalDpi xmlns:a14="http://schemas.microsoft.com/office/drawing/2010/main" val="0"/>
@@ -5615,7 +5806,7 @@
                                     </pic:cNvPicPr>
                                   </pic:nvPicPr>
                                   <pic:blipFill>
-                                    <a:blip r:embed="rId18">
+                                    <a:blip r:embed="rId19">
                                       <a:extLst>
                                         <a:ext uri="{28A0092B-C50C-407E-A947-70E740481C1C}">
                                           <a14:useLocalDpi xmlns:a14="http://schemas.microsoft.com/office/drawing/2010/main" val="0"/>
@@ -5668,7 +5859,7 @@
                                     </pic:cNvPicPr>
                                   </pic:nvPicPr>
                                   <pic:blipFill>
-                                    <a:blip r:embed="rId19">
+                                    <a:blip r:embed="rId20">
                                       <a:extLst>
                                         <a:ext uri="{28A0092B-C50C-407E-A947-70E740481C1C}">
                                           <a14:useLocalDpi xmlns:a14="http://schemas.microsoft.com/office/drawing/2010/main" val="0"/>
@@ -5721,7 +5912,7 @@
                                     </pic:cNvPicPr>
                                   </pic:nvPicPr>
                                   <pic:blipFill>
-                                    <a:blip r:embed="rId20">
+                                    <a:blip r:embed="rId21">
                                       <a:extLst>
                                         <a:ext uri="{28A0092B-C50C-407E-A947-70E740481C1C}">
                                           <a14:useLocalDpi xmlns:a14="http://schemas.microsoft.com/office/drawing/2010/main" val="0"/>
@@ -5761,14 +5952,31 @@
           </mc:Fallback>
         </mc:AlternateContent>
       </w:r>
+      <w:r>
+        <w:rPr>
+          <w:rFonts w:ascii="Courier" w:hAnsi="Courier" w:cs="Menlo Regular"/>
+          <w:i/>
+          <w:sz w:val="24"/>
+          <w:szCs w:val="24"/>
+        </w:rPr>
+        <w:t>[Repeat Chorus]</w:t>
+      </w:r>
+      <w:r>
+        <w:rPr>
+          <w:rFonts w:ascii="Courier" w:hAnsi="Courier" w:cs="Menlo Regular"/>
+          <w:sz w:val="24"/>
+          <w:szCs w:val="24"/>
+        </w:rPr>
+        <w:t xml:space="preserve">    </w:t>
+      </w:r>
     </w:p>
     <w:sectPr>
-      <w:headerReference w:type="even" r:id="rId21"/>
-      <w:headerReference w:type="default" r:id="rId22"/>
-      <w:footerReference w:type="even" r:id="rId23"/>
-      <w:footerReference w:type="default" r:id="rId24"/>
-      <w:headerReference w:type="first" r:id="rId25"/>
-      <w:footerReference w:type="first" r:id="rId26"/>
+      <w:headerReference w:type="even" r:id="rId22"/>
+      <w:headerReference w:type="default" r:id="rId23"/>
+      <w:footerReference w:type="even" r:id="rId24"/>
+      <w:footerReference w:type="default" r:id="rId25"/>
+      <w:headerReference w:type="first" r:id="rId26"/>
+      <w:footerReference w:type="first" r:id="rId27"/>
       <w:pgSz w:w="12240" w:h="15840"/>
       <w:pgMar w:top="720" w:right="720" w:bottom="720" w:left="720" w:header="720" w:footer="720" w:gutter="0"/>
       <w:cols w:space="720"/>
@@ -6096,6 +6304,7 @@
   <w:style w:type="character" w:default="1" w:styleId="DefaultParagraphFont">
     <w:name w:val="Default Paragraph Font"/>
     <w:uiPriority w:val="1"/>
+    <w:semiHidden/>
     <w:unhideWhenUsed/>
   </w:style>
   <w:style w:type="table" w:default="1" w:styleId="TableNormal">
@@ -6388,6 +6597,7 @@
   <w:style w:type="character" w:default="1" w:styleId="DefaultParagraphFont">
     <w:name w:val="Default Paragraph Font"/>
     <w:uiPriority w:val="1"/>
+    <w:semiHidden/>
     <w:unhideWhenUsed/>
   </w:style>
   <w:style w:type="table" w:default="1" w:styleId="TableNormal">

</xml_diff>